<commit_message>
Updated ReadMe.md + recompile everything in html, pdf, and docx
</commit_message>
<xml_diff>
--- a/Academic/CV---Guillaume-Guénard---English---Academic.docx
+++ b/Academic/CV---Guillaume-Guénard---English---Academic.docx
@@ -41,7 +41,7 @@
         <w:t xml:space="preserve"> </w:t>
       </w:r>
       <w:r>
-        <w:t xml:space="preserve">2022-12-07</w:t>
+        <w:t xml:space="preserve">2022-12-29</w:t>
       </w:r>
     </w:p>
     <w:p>
@@ -53,119 +53,44 @@
           <w:bCs/>
           <w:b/>
         </w:rPr>
-        <w:t xml:space="preserve">Address:</w:t>
-      </w:r>
-      <w:r>
-        <w:t xml:space="preserve"> </w:t>
-      </w:r>
-      <w:r>
-        <w:t xml:space="preserve">2243 rue du Coteau, Saint-Lin-Laurentides QC, J5M 1Z9, Canada,</w:t>
-      </w:r>
-      <w:r>
-        <w:t xml:space="preserve"> </w:t>
-      </w:r>
-      <w:r>
-        <w:t xml:space="preserve">(514) 707-9569</w:t>
-      </w:r>
-    </w:p>
-    <w:p>
-      <w:r>
-        <w:pict>
-          <v:rect style="width:0;height:1.5pt" o:hralign="center" o:hrstd="t" o:hr="t"/>
-        </w:pict>
-      </w:r>
-    </w:p>
-    <w:bookmarkStart w:id="21" w:name="interests"/>
-    <w:p>
-      <w:pPr>
-        <w:pStyle w:val="Heading2"/>
-      </w:pPr>
-      <w:r>
-        <w:t xml:space="preserve">Interests</w:t>
-      </w:r>
-    </w:p>
-    <w:p>
-      <w:pPr>
-        <w:numPr>
-          <w:ilvl w:val="0"/>
-          <w:numId w:val="1001"/>
-        </w:numPr>
-        <w:pStyle w:val="Compact"/>
-      </w:pPr>
-      <w:r>
-        <w:t xml:space="preserve">Modelling the outcomes of spatial, temporal, and phylogenetic processes in</w:t>
-      </w:r>
-      <w:r>
-        <w:t xml:space="preserve"> </w:t>
-      </w:r>
-      <w:r>
-        <w:t xml:space="preserve">aquatic ecology (lakes, rivers, wetlands and shores), ecotoxicology and</w:t>
-      </w:r>
-      <w:r>
-        <w:t xml:space="preserve"> </w:t>
-      </w:r>
-      <w:r>
-        <w:t xml:space="preserve">ecohydraulics, and using that knowledge to make predictions.</w:t>
-      </w:r>
-    </w:p>
-    <w:p>
-      <w:pPr>
-        <w:numPr>
-          <w:ilvl w:val="0"/>
-          <w:numId w:val="1001"/>
-        </w:numPr>
-        <w:pStyle w:val="Compact"/>
-      </w:pPr>
-      <w:r>
-        <w:t xml:space="preserve">Developing of computational methods and making them available to people</w:t>
-      </w:r>
-      <w:r>
-        <w:t xml:space="preserve"> </w:t>
-      </w:r>
-      <w:r>
-        <w:t xml:space="preserve">as (open-source) computer software.</w:t>
-      </w:r>
-    </w:p>
-    <w:p>
-      <w:pPr>
-        <w:numPr>
-          <w:ilvl w:val="0"/>
-          <w:numId w:val="1001"/>
-        </w:numPr>
-        <w:pStyle w:val="Compact"/>
-      </w:pPr>
-      <w:r>
-        <w:t xml:space="preserve">Estimation of bioenergetics and behaviour in space and time using, for</w:t>
-      </w:r>
-      <w:r>
-        <w:t xml:space="preserve"> </w:t>
-      </w:r>
-      <w:r>
-        <w:t xml:space="preserve">example, video-cameras, chemical tracers, etc.</w:t>
-      </w:r>
-    </w:p>
-    <w:p>
-      <w:pPr>
-        <w:numPr>
-          <w:ilvl w:val="0"/>
-          <w:numId w:val="1001"/>
-        </w:numPr>
-        <w:pStyle w:val="Compact"/>
-      </w:pPr>
-      <w:r>
-        <w:t xml:space="preserve">Development and validation of field sampling material and methods.</w:t>
-      </w:r>
-    </w:p>
-    <w:p>
-      <w:pPr>
-        <w:pStyle w:val="FirstParagraph"/>
+        <w:t xml:space="preserve">Contact:</w:t>
+      </w:r>
+      <w:r>
+        <w:t xml:space="preserve"> </w:t>
+      </w:r>
+      <w:r>
+        <w:t xml:space="preserve">2243 rue du Coteau, Saint-Lin-Laurentides QC, J5M 1Z9, Canada;</w:t>
+      </w:r>
+      <w:r>
+        <w:t xml:space="preserve"> </w:t>
+      </w:r>
+      <w:r>
+        <w:t xml:space="preserve">cell: (514) 707-9569</w:t>
+      </w:r>
+    </w:p>
+    <w:p>
+      <w:pPr>
+        <w:pStyle w:val="BodyText"/>
       </w:pPr>
       <w:hyperlink r:id="rId20">
         <w:r>
           <w:rPr>
             <w:rStyle w:val="Hyperlink"/>
           </w:rPr>
-          <w:t xml:space="preserve">ResearshGate</w:t>
+          <w:t xml:space="preserve">ResearchGate</w:t>
+        </w:r>
+      </w:hyperlink>
+    </w:p>
+    <w:p>
+      <w:pPr>
+        <w:pStyle w:val="BodyText"/>
+      </w:pPr>
+      <w:hyperlink r:id="rId21">
+        <w:r>
+          <w:rPr>
+            <w:rStyle w:val="Hyperlink"/>
+          </w:rPr>
+          <w:t xml:space="preserve">GitHub</w:t>
         </w:r>
       </w:hyperlink>
     </w:p>
@@ -176,487 +101,85 @@
         </w:pict>
       </w:r>
     </w:p>
-    <w:bookmarkEnd w:id="21"/>
-    <w:bookmarkStart w:id="22" w:name="work-experience"/>
+    <w:bookmarkStart w:id="22" w:name="interests"/>
     <w:p>
       <w:pPr>
         <w:pStyle w:val="Heading2"/>
       </w:pPr>
       <w:r>
-        <w:t xml:space="preserve">Work experience</w:t>
-      </w:r>
-    </w:p>
-    <w:p>
-      <w:pPr>
-        <w:pStyle w:val="DefinitionTerm"/>
-      </w:pPr>
-      <w:r>
-        <w:t xml:space="preserve">Biologist II [2022-09 –</w:t>
-      </w:r>
-      <w:r>
-        <w:t xml:space="preserve"> </w:t>
-      </w:r>
-      <w:r>
-        <w:rPr>
-          <w:iCs/>
-          <w:i/>
-        </w:rPr>
-        <w:t xml:space="preserve">nunc</w:t>
-      </w:r>
-      <w:r>
-        <w:t xml:space="preserve">]</w:t>
-      </w:r>
-    </w:p>
-    <w:p>
-      <w:pPr>
-        <w:pStyle w:val="Definition"/>
-      </w:pPr>
-      <w:r>
-        <w:t xml:space="preserve">Fisheries and Océans Canada, Institut Maurice-Lamontagne, Mont-Joli QC,</w:t>
-      </w:r>
-      <w:r>
-        <w:t xml:space="preserve"> </w:t>
-      </w:r>
-      <w:r>
-        <w:t xml:space="preserve">Canada</w:t>
-      </w:r>
-      <w:r>
-        <w:t xml:space="preserve"> </w:t>
-      </w:r>
-      <w:r>
-        <w:t xml:space="preserve">– Fish and Fish Habitat Protection, Regulatory review, Regional Ecosystems</w:t>
-      </w:r>
-      <w:r>
-        <w:t xml:space="preserve"> </w:t>
-      </w:r>
-      <w:r>
-        <w:t xml:space="preserve">Mamagement Branch – Mining projects.</w:t>
-      </w:r>
-      <w:r>
-        <w:t xml:space="preserve"> </w:t>
-      </w:r>
-      <w:r>
-        <w:t xml:space="preserve">– Supervisor(s): Simon Trépanier</w:t>
-      </w:r>
-    </w:p>
-    <w:p>
-      <w:pPr>
-        <w:pStyle w:val="DefinitionTerm"/>
-      </w:pPr>
-      <w:r>
-        <w:t xml:space="preserve">Aquatic biologist II [2020-09 – 2021-05]</w:t>
-      </w:r>
-    </w:p>
-    <w:p>
-      <w:pPr>
-        <w:pStyle w:val="Definition"/>
-      </w:pPr>
-      <w:r>
-        <w:t xml:space="preserve">Fisheries and Océans Canada, Institut Maurice-Lamontagne, Mont-Joli QC,</w:t>
-      </w:r>
-      <w:r>
-        <w:t xml:space="preserve"> </w:t>
-      </w:r>
-      <w:r>
-        <w:t xml:space="preserve">Canada</w:t>
-      </w:r>
-      <w:r>
-        <w:t xml:space="preserve"> </w:t>
-      </w:r>
-      <w:r>
-        <w:t xml:space="preserve">– Project SPERA: valuation of data sets from commercial stock assessment</w:t>
-      </w:r>
-      <w:r>
-        <w:t xml:space="preserve"> </w:t>
-      </w:r>
-      <w:r>
-        <w:t xml:space="preserve">surveys towards ecosystem-based modelling.</w:t>
-      </w:r>
-      <w:r>
-        <w:t xml:space="preserve"> </w:t>
-      </w:r>
-      <w:r>
-        <w:t xml:space="preserve">– Supervisor(s): Cédric Juillet</w:t>
-      </w:r>
-    </w:p>
-    <w:p>
-      <w:pPr>
-        <w:pStyle w:val="DefinitionTerm"/>
-      </w:pPr>
-      <w:r>
-        <w:t xml:space="preserve">Research agent [2017-09 – 12, 2019-07 – 2020-09]</w:t>
-      </w:r>
-    </w:p>
-    <w:p>
-      <w:pPr>
-        <w:pStyle w:val="Definition"/>
-      </w:pPr>
-      <w:r>
-        <w:t xml:space="preserve">Département de sciences biologiques, Université de Montréal, Montreal</w:t>
-      </w:r>
-      <w:r>
-        <w:t xml:space="preserve"> </w:t>
-      </w:r>
-      <w:r>
-        <w:t xml:space="preserve">QC, Canada</w:t>
-      </w:r>
-      <w:r>
-        <w:t xml:space="preserve"> </w:t>
-      </w:r>
-      <w:r>
-        <w:t xml:space="preserve">– Development in numerical ecology: artificial intelligence and remote</w:t>
-      </w:r>
-      <w:r>
-        <w:t xml:space="preserve"> </w:t>
-      </w:r>
-      <w:r>
-        <w:t xml:space="preserve">sensing to take up the challenges of observational ecology; reticulated</w:t>
-      </w:r>
-      <w:r>
-        <w:t xml:space="preserve"> </w:t>
-      </w:r>
-      <w:r>
-        <w:t xml:space="preserve">trait evolution for species and ecosystem conservation, paleontology,</w:t>
-      </w:r>
-      <w:r>
-        <w:t xml:space="preserve"> </w:t>
-      </w:r>
-      <w:r>
-        <w:t xml:space="preserve">and ecotoxicology.</w:t>
-      </w:r>
-      <w:r>
-        <w:t xml:space="preserve"> </w:t>
-      </w:r>
-      <w:r>
-        <w:t xml:space="preserve">– Supervisor(s): Pierre Legendre</w:t>
-      </w:r>
-    </w:p>
-    <w:p>
-      <w:pPr>
-        <w:pStyle w:val="DefinitionTerm"/>
-      </w:pPr>
-      <w:r>
-        <w:t xml:space="preserve">Project leader in environmental modelling [2016-01 – 2017-09, 2018-01 – 2019-07]</w:t>
-      </w:r>
-    </w:p>
-    <w:p>
-      <w:pPr>
-        <w:pStyle w:val="Definition"/>
-      </w:pPr>
-      <w:r>
-        <w:t xml:space="preserve">Environment and Climate Change Canada, Canadian Weather Service,</w:t>
-      </w:r>
-      <w:r>
-        <w:t xml:space="preserve"> </w:t>
-      </w:r>
-      <w:r>
-        <w:t xml:space="preserve">Hydrology and Ecohydraulics Section, Quebec City QC, Canada</w:t>
-      </w:r>
-      <w:r>
-        <w:t xml:space="preserve"> </w:t>
-      </w:r>
-      <w:r>
-        <w:t xml:space="preserve">– Development of numerical habitat models to assess the impact of river</w:t>
-      </w:r>
-      <w:r>
-        <w:t xml:space="preserve"> </w:t>
-      </w:r>
-      <w:r>
-        <w:t xml:space="preserve">flow management practices on animal and plant species.</w:t>
-      </w:r>
-      <w:r>
-        <w:t xml:space="preserve"> </w:t>
-      </w:r>
-      <w:r>
-        <w:t xml:space="preserve">– Supervisor(s): Jean Morin</w:t>
-      </w:r>
-    </w:p>
-    <w:p>
-      <w:pPr>
-        <w:pStyle w:val="DefinitionTerm"/>
-      </w:pPr>
-      <w:r>
-        <w:t xml:space="preserve">Research Associate [2015-05 – 2016-01]</w:t>
-      </w:r>
-    </w:p>
-    <w:p>
-      <w:pPr>
-        <w:pStyle w:val="Definition"/>
-      </w:pPr>
-      <w:r>
-        <w:t xml:space="preserve">Département de sciences biologiques, Université de Montréal, Montreal</w:t>
-      </w:r>
-      <w:r>
-        <w:t xml:space="preserve"> </w:t>
-      </w:r>
-      <w:r>
-        <w:t xml:space="preserve">QC, Canada</w:t>
-      </w:r>
-      <w:r>
-        <w:t xml:space="preserve"> </w:t>
-      </w:r>
-      <w:r>
-        <w:t xml:space="preserve">– Development of multiple species and spatially-explicit fish habitat</w:t>
-      </w:r>
-      <w:r>
-        <w:t xml:space="preserve"> </w:t>
-      </w:r>
-      <w:r>
-        <w:t xml:space="preserve">models to assess the influence of hydro-electric dam operation on</w:t>
-      </w:r>
-      <w:r>
-        <w:t xml:space="preserve"> </w:t>
-      </w:r>
-      <w:r>
-        <w:t xml:space="preserve">freshwater fishes.</w:t>
-      </w:r>
-      <w:r>
-        <w:t xml:space="preserve"> </w:t>
-      </w:r>
-      <w:r>
-        <w:t xml:space="preserve">– Supervisor(s): Daniel Boisclair &amp; Pierre Legendre</w:t>
-      </w:r>
-    </w:p>
-    <w:p>
-      <w:pPr>
-        <w:pStyle w:val="DefinitionTerm"/>
-      </w:pPr>
-      <w:r>
-        <w:t xml:space="preserve">Post-doctoral fellow [2013-03 – 2015-04]</w:t>
-      </w:r>
-    </w:p>
-    <w:p>
-      <w:pPr>
-        <w:pStyle w:val="Definition"/>
-      </w:pPr>
-      <w:r>
-        <w:t xml:space="preserve">Département de sciences biologiques, Université de Montréal, Montreal</w:t>
-      </w:r>
-      <w:r>
-        <w:t xml:space="preserve"> </w:t>
-      </w:r>
-      <w:r>
-        <w:t xml:space="preserve">QC, Canada</w:t>
-      </w:r>
-      <w:r>
-        <w:t xml:space="preserve"> </w:t>
-      </w:r>
-      <w:r>
-        <w:t xml:space="preserve">– Development and evaluation of analysis methods in phylogenetics</w:t>
-      </w:r>
-      <w:r>
-        <w:t xml:space="preserve"> </w:t>
-      </w:r>
-      <w:r>
-        <w:t xml:space="preserve">modelling and landscape genetics.</w:t>
-      </w:r>
-      <w:r>
-        <w:t xml:space="preserve"> </w:t>
-      </w:r>
-      <w:r>
-        <w:t xml:space="preserve">– Supervisor(s): Daniel Boisclair</w:t>
-      </w:r>
-    </w:p>
-    <w:p>
-      <w:pPr>
-        <w:pStyle w:val="DefinitionTerm"/>
-      </w:pPr>
-      <w:r>
-        <w:t xml:space="preserve">Post-doctoral fellow [2010-05 – 2013-02]</w:t>
-      </w:r>
-    </w:p>
-    <w:p>
-      <w:pPr>
-        <w:pStyle w:val="Definition"/>
-      </w:pPr>
-      <w:r>
-        <w:t xml:space="preserve">Département de sciences biologiques, Université de Montréal, Montreal</w:t>
-      </w:r>
-      <w:r>
-        <w:t xml:space="preserve"> </w:t>
-      </w:r>
-      <w:r>
-        <w:t xml:space="preserve">QC, Canada</w:t>
-      </w:r>
-      <w:r>
-        <w:t xml:space="preserve"> </w:t>
-      </w:r>
-      <w:r>
-        <w:t xml:space="preserve">– Development and evaluation of analysis methods in phylogenetics</w:t>
-      </w:r>
-      <w:r>
-        <w:t xml:space="preserve"> </w:t>
-      </w:r>
-      <w:r>
-        <w:t xml:space="preserve">modelling and landscape genetics.</w:t>
-      </w:r>
-      <w:r>
-        <w:t xml:space="preserve"> </w:t>
-      </w:r>
-      <w:r>
-        <w:t xml:space="preserve">– Supervisor(s): Pierre Legendre</w:t>
-      </w:r>
-    </w:p>
-    <w:p>
-      <w:pPr>
-        <w:pStyle w:val="DefinitionTerm"/>
-      </w:pPr>
-      <w:r>
-        <w:t xml:space="preserve">Post-doctoral fellow [2008-04 – 2010-03]</w:t>
-      </w:r>
-    </w:p>
-    <w:p>
-      <w:pPr>
-        <w:pStyle w:val="Definition"/>
-      </w:pPr>
-      <w:r>
-        <w:t xml:space="preserve">Université Paul-Sabatier, Toulouse, France– Development and application of methods to incorporate spatial and</w:t>
-      </w:r>
-      <w:r>
-        <w:t xml:space="preserve"> </w:t>
-      </w:r>
-      <w:r>
-        <w:t xml:space="preserve">phylogenetic processes in assessing the impact of toxic stress on</w:t>
-      </w:r>
-      <w:r>
-        <w:t xml:space="preserve"> </w:t>
-      </w:r>
-      <w:r>
-        <w:t xml:space="preserve">aquatic community structure and biodiversity. Involved in a European</w:t>
-      </w:r>
-      <w:r>
-        <w:t xml:space="preserve"> </w:t>
-      </w:r>
-      <w:r>
-        <w:t xml:space="preserve">research training network (Keybioeffects) whose goal is to study the</w:t>
-      </w:r>
-      <w:r>
-        <w:t xml:space="preserve"> </w:t>
-      </w:r>
-      <w:r>
-        <w:t xml:space="preserve">relationships between key pollutants on the biodiversity of European</w:t>
-      </w:r>
-      <w:r>
-        <w:t xml:space="preserve"> </w:t>
-      </w:r>
-      <w:r>
-        <w:t xml:space="preserve">rivers.</w:t>
-      </w:r>
-      <w:r>
-        <w:t xml:space="preserve"> </w:t>
-      </w:r>
-      <w:r>
-        <w:t xml:space="preserve">– Supervisor(s): Sovanarath Lek</w:t>
-      </w:r>
-    </w:p>
-    <w:p>
-      <w:pPr>
-        <w:pStyle w:val="DefinitionTerm"/>
-      </w:pPr>
-      <w:r>
-        <w:t xml:space="preserve">Field work assistant [1999-05 – 08]</w:t>
-      </w:r>
-    </w:p>
-    <w:p>
-      <w:pPr>
-        <w:pStyle w:val="Definition"/>
-      </w:pPr>
-      <w:r>
-        <w:t xml:space="preserve">Département de sciences biologiques, Université de Montréal, Montreal</w:t>
-      </w:r>
-      <w:r>
-        <w:t xml:space="preserve"> </w:t>
-      </w:r>
-      <w:r>
-        <w:t xml:space="preserve">QC, Canada</w:t>
-      </w:r>
-      <w:r>
-        <w:t xml:space="preserve"> </w:t>
-      </w:r>
-      <w:r>
-        <w:t xml:space="preserve">– Sampling the distribution of juvenile Atlantic salmon and physical</w:t>
-      </w:r>
-      <w:r>
-        <w:t xml:space="preserve"> </w:t>
-      </w:r>
-      <w:r>
-        <w:t xml:space="preserve">habitat variables in Les Escoumins River (QC, Canada). The purpose of</w:t>
-      </w:r>
-      <w:r>
-        <w:t xml:space="preserve"> </w:t>
-      </w:r>
-      <w:r>
-        <w:t xml:space="preserve">that study was to model the effect of fluctuating water flow on the</w:t>
-      </w:r>
-      <w:r>
-        <w:t xml:space="preserve"> </w:t>
-      </w:r>
-      <w:r>
-        <w:t xml:space="preserve">availability of suitable habitat for juvenile Atlantic salmon.</w:t>
-      </w:r>
-      <w:r>
-        <w:t xml:space="preserve"> </w:t>
-      </w:r>
-      <w:r>
-        <w:t xml:space="preserve">– Supervisor(s): Daniel Boisclair</w:t>
-      </w:r>
-    </w:p>
-    <w:p>
-      <w:pPr>
-        <w:pStyle w:val="DefinitionTerm"/>
-      </w:pPr>
-      <w:r>
-        <w:t xml:space="preserve">Field work assistant [1998-05 – 08]</w:t>
-      </w:r>
-    </w:p>
-    <w:p>
-      <w:pPr>
-        <w:pStyle w:val="Definition"/>
-      </w:pPr>
-      <w:r>
-        <w:t xml:space="preserve">Département de sciences biologiques, Université de Montréal, Montreal</w:t>
-      </w:r>
-      <w:r>
-        <w:t xml:space="preserve"> </w:t>
-      </w:r>
-      <w:r>
-        <w:t xml:space="preserve">QC, Canada</w:t>
-      </w:r>
-      <w:r>
-        <w:t xml:space="preserve"> </w:t>
-      </w:r>
-      <w:r>
-        <w:t xml:space="preserve">– Sampling the daytime and nighttime distribution of fish communities</w:t>
-      </w:r>
-      <w:r>
-        <w:t xml:space="preserve"> </w:t>
-      </w:r>
-      <w:r>
-        <w:t xml:space="preserve">inhabiting three lakes of the Laurentian region (QC, Canada), and</w:t>
-      </w:r>
-      <w:r>
-        <w:t xml:space="preserve"> </w:t>
-      </w:r>
-      <w:r>
-        <w:t xml:space="preserve">post-processing the data. The purpose of that study was to quantify the</w:t>
-      </w:r>
-      <w:r>
-        <w:t xml:space="preserve"> </w:t>
-      </w:r>
-      <w:r>
-        <w:t xml:space="preserve">influence of the moon phase on the intensity of the daily</w:t>
-      </w:r>
-      <w:r>
-        <w:t xml:space="preserve"> </w:t>
-      </w:r>
-      <w:r>
-        <w:t xml:space="preserve">onshore-offshore fish migrations across different communities.</w:t>
-      </w:r>
-      <w:r>
-        <w:t xml:space="preserve"> </w:t>
-      </w:r>
-      <w:r>
-        <w:t xml:space="preserve">– Supervisor(s): Daniel Boisclair</w:t>
+        <w:t xml:space="preserve">Interests</w:t>
+      </w:r>
+    </w:p>
+    <w:p>
+      <w:pPr>
+        <w:numPr>
+          <w:ilvl w:val="0"/>
+          <w:numId w:val="1001"/>
+        </w:numPr>
+        <w:pStyle w:val="Compact"/>
+      </w:pPr>
+      <w:r>
+        <w:t xml:space="preserve">Modelling the outcomes of spatial, temporal, and phylogenetic processes in</w:t>
+      </w:r>
+      <w:r>
+        <w:t xml:space="preserve"> </w:t>
+      </w:r>
+      <w:r>
+        <w:t xml:space="preserve">aquatic ecology (lakes, rivers, wetlands and shores), ecotoxicology and</w:t>
+      </w:r>
+      <w:r>
+        <w:t xml:space="preserve"> </w:t>
+      </w:r>
+      <w:r>
+        <w:t xml:space="preserve">ecohydraulics, and using that knowledge to make predictions.</w:t>
+      </w:r>
+    </w:p>
+    <w:p>
+      <w:pPr>
+        <w:numPr>
+          <w:ilvl w:val="0"/>
+          <w:numId w:val="1001"/>
+        </w:numPr>
+        <w:pStyle w:val="Compact"/>
+      </w:pPr>
+      <w:r>
+        <w:t xml:space="preserve">Developing of computational methods and making them available to people as</w:t>
+      </w:r>
+      <w:r>
+        <w:t xml:space="preserve"> </w:t>
+      </w:r>
+      <w:r>
+        <w:t xml:space="preserve">(open-source) computer software.</w:t>
+      </w:r>
+    </w:p>
+    <w:p>
+      <w:pPr>
+        <w:numPr>
+          <w:ilvl w:val="0"/>
+          <w:numId w:val="1001"/>
+        </w:numPr>
+        <w:pStyle w:val="Compact"/>
+      </w:pPr>
+      <w:r>
+        <w:t xml:space="preserve">Estimation of bioenergetics and behaviour in space and time using, for</w:t>
+      </w:r>
+      <w:r>
+        <w:t xml:space="preserve"> </w:t>
+      </w:r>
+      <w:r>
+        <w:t xml:space="preserve">example, video-cameras, chemical tracers, etc.</w:t>
+      </w:r>
+    </w:p>
+    <w:p>
+      <w:pPr>
+        <w:numPr>
+          <w:ilvl w:val="0"/>
+          <w:numId w:val="1001"/>
+        </w:numPr>
+        <w:pStyle w:val="Compact"/>
+      </w:pPr>
+      <w:r>
+        <w:t xml:space="preserve">Development and validation of field sampling material and methods.</w:t>
       </w:r>
     </w:p>
     <w:p>
@@ -667,12 +190,502 @@
       </w:r>
     </w:p>
     <w:bookmarkEnd w:id="22"/>
-    <w:bookmarkStart w:id="24" w:name="education"/>
+    <w:bookmarkStart w:id="23" w:name="work-experience"/>
     <w:p>
       <w:pPr>
         <w:pStyle w:val="Heading2"/>
       </w:pPr>
       <w:r>
+        <w:t xml:space="preserve">Work experience</w:t>
+      </w:r>
+    </w:p>
+    <w:p>
+      <w:pPr>
+        <w:pStyle w:val="DefinitionTerm"/>
+      </w:pPr>
+      <w:r>
+        <w:t xml:space="preserve">Biologist II [2022-09 –</w:t>
+      </w:r>
+      <w:r>
+        <w:t xml:space="preserve"> </w:t>
+      </w:r>
+      <w:r>
+        <w:rPr>
+          <w:iCs/>
+          <w:i/>
+        </w:rPr>
+        <w:t xml:space="preserve">nunc</w:t>
+      </w:r>
+      <w:r>
+        <w:t xml:space="preserve">]</w:t>
+      </w:r>
+    </w:p>
+    <w:p>
+      <w:pPr>
+        <w:pStyle w:val="Definition"/>
+      </w:pPr>
+      <w:r>
+        <w:t xml:space="preserve">Fisheries and Océans Canada, Institut Maurice-Lamontagne, Mont-Joli QC,</w:t>
+      </w:r>
+      <w:r>
+        <w:t xml:space="preserve"> </w:t>
+      </w:r>
+      <w:r>
+        <w:t xml:space="preserve">Canada</w:t>
+      </w:r>
+      <w:r>
+        <w:t xml:space="preserve"> </w:t>
+      </w:r>
+      <w:r>
+        <w:t xml:space="preserve">– Fish and Fish Habitat Protection, Regulatory review, Regional Ecosystems</w:t>
+      </w:r>
+      <w:r>
+        <w:t xml:space="preserve"> </w:t>
+      </w:r>
+      <w:r>
+        <w:t xml:space="preserve">Mamagement Branch – Mining projects.</w:t>
+      </w:r>
+      <w:r>
+        <w:t xml:space="preserve"> </w:t>
+      </w:r>
+      <w:r>
+        <w:t xml:space="preserve">– Supervisor(s): Simon Trépanier</w:t>
+      </w:r>
+    </w:p>
+    <w:p>
+      <w:pPr>
+        <w:pStyle w:val="DefinitionTerm"/>
+      </w:pPr>
+      <w:r>
+        <w:t xml:space="preserve">Aquatic biologist II [2020-09 – 2021-05]</w:t>
+      </w:r>
+    </w:p>
+    <w:p>
+      <w:pPr>
+        <w:pStyle w:val="Definition"/>
+      </w:pPr>
+      <w:r>
+        <w:t xml:space="preserve">Fisheries and Océans Canada, Institut Maurice-Lamontagne, Mont-Joli QC,</w:t>
+      </w:r>
+      <w:r>
+        <w:t xml:space="preserve"> </w:t>
+      </w:r>
+      <w:r>
+        <w:t xml:space="preserve">Canada</w:t>
+      </w:r>
+      <w:r>
+        <w:t xml:space="preserve"> </w:t>
+      </w:r>
+      <w:r>
+        <w:t xml:space="preserve">– Project SPERA: valuation of data sets from commercial stock assessment</w:t>
+      </w:r>
+      <w:r>
+        <w:t xml:space="preserve"> </w:t>
+      </w:r>
+      <w:r>
+        <w:t xml:space="preserve">surveys towards ecosystem-based modelling.</w:t>
+      </w:r>
+      <w:r>
+        <w:t xml:space="preserve"> </w:t>
+      </w:r>
+      <w:r>
+        <w:t xml:space="preserve">– Supervisor(s): Cédric Juillet</w:t>
+      </w:r>
+    </w:p>
+    <w:p>
+      <w:pPr>
+        <w:pStyle w:val="DefinitionTerm"/>
+      </w:pPr>
+      <w:r>
+        <w:t xml:space="preserve">Research agent [2017-09 – 12, 2019-07 – 2020-09]</w:t>
+      </w:r>
+    </w:p>
+    <w:p>
+      <w:pPr>
+        <w:pStyle w:val="Definition"/>
+      </w:pPr>
+      <w:r>
+        <w:t xml:space="preserve">Département de sciences biologiques, Université de Montréal, Montreal</w:t>
+      </w:r>
+      <w:r>
+        <w:t xml:space="preserve"> </w:t>
+      </w:r>
+      <w:r>
+        <w:t xml:space="preserve">QC, Canada</w:t>
+      </w:r>
+      <w:r>
+        <w:t xml:space="preserve"> </w:t>
+      </w:r>
+      <w:r>
+        <w:t xml:space="preserve">– Development in numerical ecology: artificial intelligence and remote</w:t>
+      </w:r>
+      <w:r>
+        <w:t xml:space="preserve"> </w:t>
+      </w:r>
+      <w:r>
+        <w:t xml:space="preserve">sensing to take up the challenges of observational ecology; reticulated</w:t>
+      </w:r>
+      <w:r>
+        <w:t xml:space="preserve"> </w:t>
+      </w:r>
+      <w:r>
+        <w:t xml:space="preserve">trait evolution for species and ecosystem conservation, paleontology,</w:t>
+      </w:r>
+      <w:r>
+        <w:t xml:space="preserve"> </w:t>
+      </w:r>
+      <w:r>
+        <w:t xml:space="preserve">and ecotoxicology.</w:t>
+      </w:r>
+      <w:r>
+        <w:t xml:space="preserve"> </w:t>
+      </w:r>
+      <w:r>
+        <w:t xml:space="preserve">– Supervisor(s): Pierre Legendre</w:t>
+      </w:r>
+    </w:p>
+    <w:p>
+      <w:pPr>
+        <w:pStyle w:val="DefinitionTerm"/>
+      </w:pPr>
+      <w:r>
+        <w:t xml:space="preserve">Project leader in environmental modelling [2016-01 – 2017-09, 2018-01 – 2019-07]</w:t>
+      </w:r>
+    </w:p>
+    <w:p>
+      <w:pPr>
+        <w:pStyle w:val="Definition"/>
+      </w:pPr>
+      <w:r>
+        <w:t xml:space="preserve">Environment and Climate Change Canada, Canadian Weather Service,</w:t>
+      </w:r>
+      <w:r>
+        <w:t xml:space="preserve"> </w:t>
+      </w:r>
+      <w:r>
+        <w:t xml:space="preserve">Hydrology and Ecohydraulics Section, Quebec City QC, Canada</w:t>
+      </w:r>
+      <w:r>
+        <w:t xml:space="preserve"> </w:t>
+      </w:r>
+      <w:r>
+        <w:t xml:space="preserve">– Development of numerical habitat models to assess the impact of river</w:t>
+      </w:r>
+      <w:r>
+        <w:t xml:space="preserve"> </w:t>
+      </w:r>
+      <w:r>
+        <w:t xml:space="preserve">flow management practices on animal and plant species.</w:t>
+      </w:r>
+      <w:r>
+        <w:t xml:space="preserve"> </w:t>
+      </w:r>
+      <w:r>
+        <w:t xml:space="preserve">– Supervisor(s): Jean Morin</w:t>
+      </w:r>
+    </w:p>
+    <w:p>
+      <w:pPr>
+        <w:pStyle w:val="DefinitionTerm"/>
+      </w:pPr>
+      <w:r>
+        <w:t xml:space="preserve">Research Associate [2015-05 – 2016-01]</w:t>
+      </w:r>
+    </w:p>
+    <w:p>
+      <w:pPr>
+        <w:pStyle w:val="Definition"/>
+      </w:pPr>
+      <w:r>
+        <w:t xml:space="preserve">Département de sciences biologiques, Université de Montréal, Montreal</w:t>
+      </w:r>
+      <w:r>
+        <w:t xml:space="preserve"> </w:t>
+      </w:r>
+      <w:r>
+        <w:t xml:space="preserve">QC, Canada</w:t>
+      </w:r>
+      <w:r>
+        <w:t xml:space="preserve"> </w:t>
+      </w:r>
+      <w:r>
+        <w:t xml:space="preserve">– Development of multiple species and spatially-explicit fish habitat</w:t>
+      </w:r>
+      <w:r>
+        <w:t xml:space="preserve"> </w:t>
+      </w:r>
+      <w:r>
+        <w:t xml:space="preserve">models to assess the influence of hydro-electric dam operation on</w:t>
+      </w:r>
+      <w:r>
+        <w:t xml:space="preserve"> </w:t>
+      </w:r>
+      <w:r>
+        <w:t xml:space="preserve">freshwater fishes.</w:t>
+      </w:r>
+      <w:r>
+        <w:t xml:space="preserve"> </w:t>
+      </w:r>
+      <w:r>
+        <w:t xml:space="preserve">– Supervisor(s): Daniel Boisclair &amp; Pierre Legendre</w:t>
+      </w:r>
+    </w:p>
+    <w:p>
+      <w:pPr>
+        <w:pStyle w:val="DefinitionTerm"/>
+      </w:pPr>
+      <w:r>
+        <w:t xml:space="preserve">Post-doctoral fellow [2013-03 – 2015-04]</w:t>
+      </w:r>
+    </w:p>
+    <w:p>
+      <w:pPr>
+        <w:pStyle w:val="Definition"/>
+      </w:pPr>
+      <w:r>
+        <w:t xml:space="preserve">Département de sciences biologiques, Université de Montréal, Montreal</w:t>
+      </w:r>
+      <w:r>
+        <w:t xml:space="preserve"> </w:t>
+      </w:r>
+      <w:r>
+        <w:t xml:space="preserve">QC, Canada</w:t>
+      </w:r>
+      <w:r>
+        <w:t xml:space="preserve"> </w:t>
+      </w:r>
+      <w:r>
+        <w:t xml:space="preserve">– Development and evaluation of analysis methods in phylogenetics</w:t>
+      </w:r>
+      <w:r>
+        <w:t xml:space="preserve"> </w:t>
+      </w:r>
+      <w:r>
+        <w:t xml:space="preserve">modelling and landscape genetics.</w:t>
+      </w:r>
+      <w:r>
+        <w:t xml:space="preserve"> </w:t>
+      </w:r>
+      <w:r>
+        <w:t xml:space="preserve">– Supervisor(s): Daniel Boisclair</w:t>
+      </w:r>
+    </w:p>
+    <w:p>
+      <w:pPr>
+        <w:pStyle w:val="DefinitionTerm"/>
+      </w:pPr>
+      <w:r>
+        <w:t xml:space="preserve">Post-doctoral fellow [2010-05 – 2013-02]</w:t>
+      </w:r>
+    </w:p>
+    <w:p>
+      <w:pPr>
+        <w:pStyle w:val="Definition"/>
+      </w:pPr>
+      <w:r>
+        <w:t xml:space="preserve">Département de sciences biologiques, Université de Montréal, Montreal</w:t>
+      </w:r>
+      <w:r>
+        <w:t xml:space="preserve"> </w:t>
+      </w:r>
+      <w:r>
+        <w:t xml:space="preserve">QC, Canada</w:t>
+      </w:r>
+      <w:r>
+        <w:t xml:space="preserve"> </w:t>
+      </w:r>
+      <w:r>
+        <w:t xml:space="preserve">– Development and evaluation of analysis methods in phylogenetics</w:t>
+      </w:r>
+      <w:r>
+        <w:t xml:space="preserve"> </w:t>
+      </w:r>
+      <w:r>
+        <w:t xml:space="preserve">modelling and landscape genetics.</w:t>
+      </w:r>
+      <w:r>
+        <w:t xml:space="preserve"> </w:t>
+      </w:r>
+      <w:r>
+        <w:t xml:space="preserve">– Supervisor(s): Pierre Legendre</w:t>
+      </w:r>
+    </w:p>
+    <w:p>
+      <w:pPr>
+        <w:pStyle w:val="DefinitionTerm"/>
+      </w:pPr>
+      <w:r>
+        <w:t xml:space="preserve">Post-doctoral fellow [2008-04 – 2010-03]</w:t>
+      </w:r>
+    </w:p>
+    <w:p>
+      <w:pPr>
+        <w:pStyle w:val="Definition"/>
+      </w:pPr>
+      <w:r>
+        <w:t xml:space="preserve">Université Paul-Sabatier, Toulouse, France– Development and application of methods to incorporate spatial and</w:t>
+      </w:r>
+      <w:r>
+        <w:t xml:space="preserve"> </w:t>
+      </w:r>
+      <w:r>
+        <w:t xml:space="preserve">phylogenetic processes in assessing the impact of toxic stress on</w:t>
+      </w:r>
+      <w:r>
+        <w:t xml:space="preserve"> </w:t>
+      </w:r>
+      <w:r>
+        <w:t xml:space="preserve">aquatic community structure and biodiversity. Involved in a European</w:t>
+      </w:r>
+      <w:r>
+        <w:t xml:space="preserve"> </w:t>
+      </w:r>
+      <w:r>
+        <w:t xml:space="preserve">research training network (Keybioeffects) whose goal is to study the</w:t>
+      </w:r>
+      <w:r>
+        <w:t xml:space="preserve"> </w:t>
+      </w:r>
+      <w:r>
+        <w:t xml:space="preserve">relationships between key pollutants on the biodiversity of European</w:t>
+      </w:r>
+      <w:r>
+        <w:t xml:space="preserve"> </w:t>
+      </w:r>
+      <w:r>
+        <w:t xml:space="preserve">rivers.</w:t>
+      </w:r>
+      <w:r>
+        <w:t xml:space="preserve"> </w:t>
+      </w:r>
+      <w:r>
+        <w:t xml:space="preserve">– Supervisor(s): Sovanarath Lek</w:t>
+      </w:r>
+    </w:p>
+    <w:p>
+      <w:pPr>
+        <w:pStyle w:val="DefinitionTerm"/>
+      </w:pPr>
+      <w:r>
+        <w:t xml:space="preserve">Field work assistant [1999-05 – 08]</w:t>
+      </w:r>
+    </w:p>
+    <w:p>
+      <w:pPr>
+        <w:pStyle w:val="Definition"/>
+      </w:pPr>
+      <w:r>
+        <w:t xml:space="preserve">Département de sciences biologiques, Université de Montréal, Montreal</w:t>
+      </w:r>
+      <w:r>
+        <w:t xml:space="preserve"> </w:t>
+      </w:r>
+      <w:r>
+        <w:t xml:space="preserve">QC, Canada</w:t>
+      </w:r>
+      <w:r>
+        <w:t xml:space="preserve"> </w:t>
+      </w:r>
+      <w:r>
+        <w:t xml:space="preserve">– Sampling the distribution of juvenile Atlantic salmon and physical</w:t>
+      </w:r>
+      <w:r>
+        <w:t xml:space="preserve"> </w:t>
+      </w:r>
+      <w:r>
+        <w:t xml:space="preserve">habitat variables in Les Escoumins River (QC, Canada). The purpose of</w:t>
+      </w:r>
+      <w:r>
+        <w:t xml:space="preserve"> </w:t>
+      </w:r>
+      <w:r>
+        <w:t xml:space="preserve">that study was to model the effect of fluctuating water flow on the</w:t>
+      </w:r>
+      <w:r>
+        <w:t xml:space="preserve"> </w:t>
+      </w:r>
+      <w:r>
+        <w:t xml:space="preserve">availability of suitable habitat for juvenile Atlantic salmon.</w:t>
+      </w:r>
+      <w:r>
+        <w:t xml:space="preserve"> </w:t>
+      </w:r>
+      <w:r>
+        <w:t xml:space="preserve">– Supervisor(s): Daniel Boisclair</w:t>
+      </w:r>
+    </w:p>
+    <w:p>
+      <w:pPr>
+        <w:pStyle w:val="DefinitionTerm"/>
+      </w:pPr>
+      <w:r>
+        <w:t xml:space="preserve">Field work assistant [1998-05 – 08]</w:t>
+      </w:r>
+    </w:p>
+    <w:p>
+      <w:pPr>
+        <w:pStyle w:val="Definition"/>
+      </w:pPr>
+      <w:r>
+        <w:t xml:space="preserve">Département de sciences biologiques, Université de Montréal, Montreal</w:t>
+      </w:r>
+      <w:r>
+        <w:t xml:space="preserve"> </w:t>
+      </w:r>
+      <w:r>
+        <w:t xml:space="preserve">QC, Canada</w:t>
+      </w:r>
+      <w:r>
+        <w:t xml:space="preserve"> </w:t>
+      </w:r>
+      <w:r>
+        <w:t xml:space="preserve">– Sampling the daytime and nighttime distribution of fish communities</w:t>
+      </w:r>
+      <w:r>
+        <w:t xml:space="preserve"> </w:t>
+      </w:r>
+      <w:r>
+        <w:t xml:space="preserve">inhabiting three lakes of the Laurentian region (QC, Canada), and</w:t>
+      </w:r>
+      <w:r>
+        <w:t xml:space="preserve"> </w:t>
+      </w:r>
+      <w:r>
+        <w:t xml:space="preserve">post-processing the data. The purpose of that study was to quantify the</w:t>
+      </w:r>
+      <w:r>
+        <w:t xml:space="preserve"> </w:t>
+      </w:r>
+      <w:r>
+        <w:t xml:space="preserve">influence of the moon phase on the intensity of the daily</w:t>
+      </w:r>
+      <w:r>
+        <w:t xml:space="preserve"> </w:t>
+      </w:r>
+      <w:r>
+        <w:t xml:space="preserve">onshore-offshore fish migrations across different communities.</w:t>
+      </w:r>
+      <w:r>
+        <w:t xml:space="preserve"> </w:t>
+      </w:r>
+      <w:r>
+        <w:t xml:space="preserve">– Supervisor(s): Daniel Boisclair</w:t>
+      </w:r>
+    </w:p>
+    <w:p>
+      <w:r>
+        <w:pict>
+          <v:rect style="width:0;height:1.5pt" o:hralign="center" o:hrstd="t" o:hr="t"/>
+        </w:pict>
+      </w:r>
+    </w:p>
+    <w:bookmarkEnd w:id="23"/>
+    <w:bookmarkStart w:id="25" w:name="education"/>
+    <w:p>
+      <w:pPr>
+        <w:pStyle w:val="Heading2"/>
+      </w:pPr>
+      <w:r>
         <w:t xml:space="preserve">Education</w:t>
       </w:r>
     </w:p>
@@ -770,7 +783,7 @@
       <w:r>
         <w:t xml:space="preserve">(</w:t>
       </w:r>
-      <w:hyperlink r:id="rId23">
+      <w:hyperlink r:id="rId24">
         <w:r>
           <w:rPr>
             <w:rStyle w:val="Hyperlink"/>
@@ -863,8 +876,8 @@
         </w:pict>
       </w:r>
     </w:p>
-    <w:bookmarkEnd w:id="24"/>
-    <w:bookmarkStart w:id="25" w:name="X08939f29552b762f17c1ac8ffdf8c68553ac632"/>
+    <w:bookmarkEnd w:id="25"/>
+    <w:bookmarkStart w:id="26" w:name="X08939f29552b762f17c1ac8ffdf8c68553ac632"/>
     <w:p>
       <w:pPr>
         <w:pStyle w:val="Heading2"/>
@@ -1159,8 +1172,8 @@
         </w:pict>
       </w:r>
     </w:p>
-    <w:bookmarkEnd w:id="25"/>
-    <w:bookmarkStart w:id="26" w:name="awards"/>
+    <w:bookmarkEnd w:id="26"/>
+    <w:bookmarkStart w:id="27" w:name="awards"/>
     <w:p>
       <w:pPr>
         <w:pStyle w:val="Heading2"/>
@@ -1296,8 +1309,8 @@
         </w:pict>
       </w:r>
     </w:p>
-    <w:bookmarkEnd w:id="26"/>
-    <w:bookmarkStart w:id="27" w:name="teaching-experience"/>
+    <w:bookmarkEnd w:id="27"/>
+    <w:bookmarkStart w:id="28" w:name="teaching-experience"/>
     <w:p>
       <w:pPr>
         <w:pStyle w:val="Heading2"/>
@@ -1512,8 +1525,8 @@
         </w:pict>
       </w:r>
     </w:p>
-    <w:bookmarkEnd w:id="27"/>
-    <w:bookmarkStart w:id="30" w:name="X1ab840b156148f370bcc56dec41af693652905d"/>
+    <w:bookmarkEnd w:id="28"/>
+    <w:bookmarkStart w:id="31" w:name="X1ab840b156148f370bcc56dec41af693652905d"/>
     <w:p>
       <w:pPr>
         <w:pStyle w:val="Heading2"/>
@@ -1578,7 +1591,7 @@
       <w:r>
         <w:t xml:space="preserve"> </w:t>
       </w:r>
-      <w:hyperlink r:id="rId28">
+      <w:hyperlink r:id="rId29">
         <w:r>
           <w:rPr>
             <w:rStyle w:val="Hyperlink"/>
@@ -1732,7 +1745,7 @@
       <w:r>
         <w:t xml:space="preserve"> </w:t>
       </w:r>
-      <w:hyperlink r:id="rId29">
+      <w:hyperlink r:id="rId30">
         <w:r>
           <w:rPr>
             <w:rStyle w:val="Hyperlink"/>
@@ -1792,8 +1805,8 @@
         <w:br w:type="page"/>
       </w:r>
     </w:p>
-    <w:bookmarkEnd w:id="30"/>
-    <w:bookmarkStart w:id="66" w:name="list-of-achievements"/>
+    <w:bookmarkEnd w:id="31"/>
+    <w:bookmarkStart w:id="67" w:name="list-of-achievements"/>
     <w:p>
       <w:pPr>
         <w:pStyle w:val="Heading1"/>
@@ -1802,7 +1815,7 @@
         <w:t xml:space="preserve">List of achievements</w:t>
       </w:r>
     </w:p>
-    <w:bookmarkStart w:id="51" w:name="peer-reviewed-journal-articles"/>
+    <w:bookmarkStart w:id="52" w:name="peer-reviewed-journal-articles"/>
     <w:p>
       <w:pPr>
         <w:pStyle w:val="Heading2"/>
@@ -1840,7 +1853,7 @@
       <w:r>
         <w:t xml:space="preserve"> </w:t>
       </w:r>
-      <w:hyperlink r:id="rId31">
+      <w:hyperlink r:id="rId32">
         <w:r>
           <w:rPr>
             <w:rStyle w:val="Hyperlink"/>
@@ -1899,7 +1912,7 @@
       <w:r>
         <w:t xml:space="preserve"> </w:t>
       </w:r>
-      <w:hyperlink r:id="rId32">
+      <w:hyperlink r:id="rId33">
         <w:r>
           <w:rPr>
             <w:rStyle w:val="Hyperlink"/>
@@ -1958,7 +1971,7 @@
       <w:r>
         <w:t xml:space="preserve"> </w:t>
       </w:r>
-      <w:hyperlink r:id="rId33">
+      <w:hyperlink r:id="rId34">
         <w:r>
           <w:rPr>
             <w:rStyle w:val="Hyperlink"/>
@@ -2003,7 +2016,7 @@
       <w:r>
         <w:t xml:space="preserve"> </w:t>
       </w:r>
-      <w:hyperlink r:id="rId34">
+      <w:hyperlink r:id="rId35">
         <w:r>
           <w:rPr>
             <w:rStyle w:val="Hyperlink"/>
@@ -2062,7 +2075,7 @@
       <w:r>
         <w:t xml:space="preserve"> </w:t>
       </w:r>
-      <w:hyperlink r:id="rId35">
+      <w:hyperlink r:id="rId36">
         <w:r>
           <w:rPr>
             <w:rStyle w:val="Hyperlink"/>
@@ -2121,7 +2134,7 @@
       <w:r>
         <w:t xml:space="preserve"> </w:t>
       </w:r>
-      <w:hyperlink r:id="rId36">
+      <w:hyperlink r:id="rId37">
         <w:r>
           <w:rPr>
             <w:rStyle w:val="Hyperlink"/>
@@ -2159,7 +2172,7 @@
       <w:r>
         <w:t xml:space="preserve"> </w:t>
       </w:r>
-      <w:hyperlink r:id="rId37">
+      <w:hyperlink r:id="rId38">
         <w:r>
           <w:rPr>
             <w:rStyle w:val="Hyperlink"/>
@@ -2218,7 +2231,7 @@
       <w:r>
         <w:t xml:space="preserve"> </w:t>
       </w:r>
-      <w:hyperlink r:id="rId38">
+      <w:hyperlink r:id="rId39">
         <w:r>
           <w:rPr>
             <w:rStyle w:val="Hyperlink"/>
@@ -2256,7 +2269,7 @@
       <w:r>
         <w:t xml:space="preserve"> </w:t>
       </w:r>
-      <w:hyperlink r:id="rId39">
+      <w:hyperlink r:id="rId40">
         <w:r>
           <w:rPr>
             <w:rStyle w:val="Hyperlink"/>
@@ -2315,7 +2328,7 @@
       <w:r>
         <w:t xml:space="preserve"> </w:t>
       </w:r>
-      <w:hyperlink r:id="rId40">
+      <w:hyperlink r:id="rId41">
         <w:r>
           <w:rPr>
             <w:rStyle w:val="Hyperlink"/>
@@ -2374,7 +2387,7 @@
       <w:r>
         <w:t xml:space="preserve"> </w:t>
       </w:r>
-      <w:hyperlink r:id="rId41">
+      <w:hyperlink r:id="rId42">
         <w:r>
           <w:rPr>
             <w:rStyle w:val="Hyperlink"/>
@@ -2419,7 +2432,7 @@
       <w:r>
         <w:t xml:space="preserve"> </w:t>
       </w:r>
-      <w:hyperlink r:id="rId42">
+      <w:hyperlink r:id="rId43">
         <w:r>
           <w:rPr>
             <w:rStyle w:val="Hyperlink"/>
@@ -2542,7 +2555,7 @@
       <w:r>
         <w:t xml:space="preserve"> </w:t>
       </w:r>
-      <w:hyperlink r:id="rId43">
+      <w:hyperlink r:id="rId44">
         <w:r>
           <w:rPr>
             <w:rStyle w:val="Hyperlink"/>
@@ -2580,7 +2593,7 @@
       <w:r>
         <w:t xml:space="preserve"> </w:t>
       </w:r>
-      <w:hyperlink r:id="rId44">
+      <w:hyperlink r:id="rId45">
         <w:r>
           <w:rPr>
             <w:rStyle w:val="Hyperlink"/>
@@ -2625,7 +2638,7 @@
       <w:r>
         <w:t xml:space="preserve"> </w:t>
       </w:r>
-      <w:hyperlink r:id="rId45">
+      <w:hyperlink r:id="rId46">
         <w:r>
           <w:rPr>
             <w:rStyle w:val="Hyperlink"/>
@@ -2684,7 +2697,7 @@
       <w:r>
         <w:t xml:space="preserve"> </w:t>
       </w:r>
-      <w:hyperlink r:id="rId46">
+      <w:hyperlink r:id="rId47">
         <w:r>
           <w:rPr>
             <w:rStyle w:val="Hyperlink"/>
@@ -2743,7 +2756,7 @@
       <w:r>
         <w:t xml:space="preserve"> </w:t>
       </w:r>
-      <w:hyperlink r:id="rId47">
+      <w:hyperlink r:id="rId48">
         <w:r>
           <w:rPr>
             <w:rStyle w:val="Hyperlink"/>
@@ -2802,7 +2815,7 @@
       <w:r>
         <w:t xml:space="preserve"> </w:t>
       </w:r>
-      <w:hyperlink r:id="rId48">
+      <w:hyperlink r:id="rId49">
         <w:r>
           <w:rPr>
             <w:rStyle w:val="Hyperlink"/>
@@ -2861,7 +2874,7 @@
       <w:r>
         <w:t xml:space="preserve"> </w:t>
       </w:r>
-      <w:hyperlink r:id="rId49">
+      <w:hyperlink r:id="rId50">
         <w:r>
           <w:rPr>
             <w:rStyle w:val="Hyperlink"/>
@@ -2906,7 +2919,7 @@
       <w:r>
         <w:t xml:space="preserve"> </w:t>
       </w:r>
-      <w:hyperlink r:id="rId50">
+      <w:hyperlink r:id="rId51">
         <w:r>
           <w:rPr>
             <w:rStyle w:val="Hyperlink"/>
@@ -2922,8 +2935,8 @@
         </w:pict>
       </w:r>
     </w:p>
-    <w:bookmarkEnd w:id="51"/>
-    <w:bookmarkStart w:id="52" w:name="authored-conference-presentations"/>
+    <w:bookmarkEnd w:id="52"/>
+    <w:bookmarkStart w:id="53" w:name="authored-conference-presentations"/>
     <w:p>
       <w:pPr>
         <w:pStyle w:val="Heading2"/>
@@ -4081,8 +4094,8 @@
         </w:pict>
       </w:r>
     </w:p>
-    <w:bookmarkEnd w:id="52"/>
-    <w:bookmarkStart w:id="58" w:name="research-reports"/>
+    <w:bookmarkEnd w:id="53"/>
+    <w:bookmarkStart w:id="59" w:name="research-reports"/>
     <w:p>
       <w:pPr>
         <w:pStyle w:val="Heading2"/>
@@ -4132,58 +4145,6 @@
       </w:r>
       <w:r>
         <w:t xml:space="preserve">Water Quality Monitoring and Surveillance Division, Environment and climate changes Canada. Contract #3000656770. Montreal, QC, Canada. 20 pp. </w:t>
-      </w:r>
-      <w:hyperlink r:id="rId53">
-        <w:r>
-          <w:rPr>
-            <w:rStyle w:val="Hyperlink"/>
-          </w:rPr>
-          <w:t xml:space="preserve">LINK</w:t>
-        </w:r>
-      </w:hyperlink>
-    </w:p>
-    <w:p>
-      <w:pPr>
-        <w:numPr>
-          <w:ilvl w:val="0"/>
-          <w:numId w:val="1005"/>
-        </w:numPr>
-      </w:pPr>
-      <w:r>
-        <w:t xml:space="preserve">Morin, J., Bachand, M., Richard, J. H., Champoux, O., Martin, S. &amp; Guénard, G. 2016.</w:t>
-      </w:r>
-      <w:r>
-        <w:t xml:space="preserve"> </w:t>
-      </w:r>
-      <w:r>
-        <w:rPr>
-          <w:iCs/>
-          <w:i/>
-        </w:rPr>
-        <w:t xml:space="preserve">Habitat modeling of the Lake Sturgeon and Walleye spawning habitat of</w:t>
-      </w:r>
-      <w:r>
-        <w:rPr>
-          <w:iCs/>
-          <w:i/>
-        </w:rPr>
-        <w:t xml:space="preserve"> </w:t>
-      </w:r>
-      <w:r>
-        <w:rPr>
-          <w:iCs/>
-          <w:i/>
-        </w:rPr>
-        <w:t xml:space="preserve">the Rainy River</w:t>
-      </w:r>
-      <w:r>
-        <w:t xml:space="preserve">. Prepared for the International Join Commission (IJC).</w:t>
-      </w:r>
-      <w:r>
-        <w:t xml:space="preserve"> </w:t>
-      </w:r>
-      <w:r>
-        <w:t xml:space="preserve">Hydrology and Ecohydraulics Section, Environment and Climate Change Canada. Scientific Report SR111 MSC. Quebec City, QC, Canada. 132 pp. </w:t>
       </w:r>
       <w:hyperlink r:id="rId54">
         <w:r>
@@ -4202,49 +4163,40 @@
         </w:numPr>
       </w:pPr>
       <w:r>
-        <w:t xml:space="preserve">Boisclair, D., Lapointe, M., Saint-Hilaire, A., Rasmussen, J. B., Senay, C., Lanthier, G., Bourque, G., Guénard, G., Macnaughton, C. J. &amp; Harvey-Lavoie, S. 2016.</w:t>
-      </w:r>
-      <w:r>
-        <w:t xml:space="preserve"> </w:t>
-      </w:r>
-      <w:r>
-        <w:rPr>
-          <w:iCs/>
-          <w:i/>
-        </w:rPr>
-        <w:t xml:space="preserve">Modelling the effects of chemical and physical drivers on fisheries</w:t>
-      </w:r>
-      <w:r>
-        <w:t xml:space="preserve"> </w:t>
-      </w:r>
-      <w:r>
-        <w:rPr>
-          <w:iCs/>
-          <w:i/>
-        </w:rPr>
-        <w:t xml:space="preserve">productivity metrics across rivers of varying hydrological regimes:</w:t>
-      </w:r>
-      <w:r>
-        <w:t xml:space="preserve"> </w:t>
-      </w:r>
-      <w:r>
-        <w:rPr>
-          <w:iCs/>
-          <w:i/>
-        </w:rPr>
-        <w:t xml:space="preserve">lessons learned from NSERC HydroNet</w:t>
-      </w:r>
-      <w:r>
-        <w:t xml:space="preserve"> </w:t>
-      </w:r>
-      <w:r>
-        <w:t xml:space="preserve">2009-2015.</w:t>
-      </w:r>
-      <w:r>
-        <w:t xml:space="preserve"> </w:t>
-      </w:r>
-      <w:r>
-        <w:t xml:space="preserve">Science Advisisory Secretariat Research Document. 2016/033. Department of Fisheries and Oceans Canada. viii + 61 p. </w:t>
+        <w:t xml:space="preserve">Morin, J., Bachand, M., Richard, J. H., Champoux, O., Martin, S. &amp; Guénard, G. 2016.</w:t>
+      </w:r>
+      <w:r>
+        <w:t xml:space="preserve"> </w:t>
+      </w:r>
+      <w:r>
+        <w:rPr>
+          <w:iCs/>
+          <w:i/>
+        </w:rPr>
+        <w:t xml:space="preserve">Habitat modeling of the Lake Sturgeon and Walleye spawning habitat of</w:t>
+      </w:r>
+      <w:r>
+        <w:rPr>
+          <w:iCs/>
+          <w:i/>
+        </w:rPr>
+        <w:t xml:space="preserve"> </w:t>
+      </w:r>
+      <w:r>
+        <w:rPr>
+          <w:iCs/>
+          <w:i/>
+        </w:rPr>
+        <w:t xml:space="preserve">the Rainy River</w:t>
+      </w:r>
+      <w:r>
+        <w:t xml:space="preserve">. Prepared for the International Join Commission (IJC).</w:t>
+      </w:r>
+      <w:r>
+        <w:t xml:space="preserve"> </w:t>
+      </w:r>
+      <w:r>
+        <w:t xml:space="preserve">Hydrology and Ecohydraulics Section, Environment and Climate Change Canada. Scientific Report SR111 MSC. Quebec City, QC, Canada. 132 pp. </w:t>
       </w:r>
       <w:hyperlink r:id="rId55">
         <w:r>
@@ -4263,45 +4215,49 @@
         </w:numPr>
       </w:pPr>
       <w:r>
-        <w:t xml:space="preserve">Guénard, G. &amp; Boisclair, D. 2015.</w:t>
-      </w:r>
-      <w:r>
-        <w:t xml:space="preserve"> </w:t>
-      </w:r>
-      <w:r>
-        <w:rPr>
-          <w:iCs/>
-          <w:i/>
-        </w:rPr>
-        <w:t xml:space="preserve">Data and literature review on the bioenergetics of Salmoninae for Mid</w:t>
-      </w:r>
-      <w:r>
-        <w:t xml:space="preserve"> </w:t>
-      </w:r>
-      <w:r>
-        <w:rPr>
-          <w:iCs/>
-          <w:i/>
-        </w:rPr>
-        <w:t xml:space="preserve">Columbia River Adult Habitat use Assessment</w:t>
-      </w:r>
-      <w:r>
-        <w:t xml:space="preserve"> </w:t>
-      </w:r>
-      <w:r>
-        <w:t xml:space="preserve">(CLBMON-18). Prepared for</w:t>
-      </w:r>
-      <w:r>
-        <w:t xml:space="preserve"> </w:t>
-      </w:r>
-      <w:r>
-        <w:t xml:space="preserve">BC Hydro, P.O. Box 8910 Vancouver, B.C. V6B 4N1, Canada.</w:t>
-      </w:r>
-      <w:r>
-        <w:t xml:space="preserve"> </w:t>
-      </w:r>
-      <w:r>
-        <w:t xml:space="preserve">Département de sciences biologiques. . Université de Montréal C.P. 6128 succ. centre-ville Montreal QC, Canada. 25 pp. </w:t>
+        <w:t xml:space="preserve">Boisclair, D., Lapointe, M., Saint-Hilaire, A., Rasmussen, J. B., Senay, C., Lanthier, G., Bourque, G., Guénard, G., Macnaughton, C. J. &amp; Harvey-Lavoie, S. 2016.</w:t>
+      </w:r>
+      <w:r>
+        <w:t xml:space="preserve"> </w:t>
+      </w:r>
+      <w:r>
+        <w:rPr>
+          <w:iCs/>
+          <w:i/>
+        </w:rPr>
+        <w:t xml:space="preserve">Modelling the effects of chemical and physical drivers on fisheries</w:t>
+      </w:r>
+      <w:r>
+        <w:t xml:space="preserve"> </w:t>
+      </w:r>
+      <w:r>
+        <w:rPr>
+          <w:iCs/>
+          <w:i/>
+        </w:rPr>
+        <w:t xml:space="preserve">productivity metrics across rivers of varying hydrological regimes:</w:t>
+      </w:r>
+      <w:r>
+        <w:t xml:space="preserve"> </w:t>
+      </w:r>
+      <w:r>
+        <w:rPr>
+          <w:iCs/>
+          <w:i/>
+        </w:rPr>
+        <w:t xml:space="preserve">lessons learned from NSERC HydroNet</w:t>
+      </w:r>
+      <w:r>
+        <w:t xml:space="preserve"> </w:t>
+      </w:r>
+      <w:r>
+        <w:t xml:space="preserve">2009-2015.</w:t>
+      </w:r>
+      <w:r>
+        <w:t xml:space="preserve"> </w:t>
+      </w:r>
+      <w:r>
+        <w:t xml:space="preserve">Science Advisisory Secretariat Research Document. 2016/033. Department of Fisheries and Oceans Canada. viii + 61 p. </w:t>
       </w:r>
       <w:hyperlink r:id="rId56">
         <w:r>
@@ -4320,61 +4276,45 @@
         </w:numPr>
       </w:pPr>
       <w:r>
-        <w:t xml:space="preserve">Ugedal, O., Forseth, T., Jonsson, B., Daverdin, R., Einum, S., Fleming, I., Saksgård, R., Boisclair, D. &amp; Guénard, G. 2005.</w:t>
-      </w:r>
-      <w:r>
-        <w:t xml:space="preserve"> </w:t>
-      </w:r>
-      <w:r>
-        <w:rPr>
-          <w:iCs/>
-          <w:i/>
-        </w:rPr>
-        <w:t xml:space="preserve">Competition within and between fish species – preliminary research</w:t>
-      </w:r>
-      <w:r>
-        <w:t xml:space="preserve"> </w:t>
-      </w:r>
-      <w:r>
-        <w:t xml:space="preserve">(In</w:t>
-      </w:r>
-      <w:r>
-        <w:t xml:space="preserve"> </w:t>
-      </w:r>
-      <w:r>
-        <w:t xml:space="preserve">Norwegian). Page 67–69 in Jonsson, B. &amp; Yoccoz, N. G. (eds.)</w:t>
-      </w:r>
-      <w:r>
-        <w:t xml:space="preserve"> </w:t>
-      </w:r>
-      <w:r>
-        <w:rPr>
-          <w:iCs/>
-          <w:i/>
-        </w:rPr>
-        <w:t xml:space="preserve">Ecosystem dynamics: human impact on biodiversity. NINA’s strategic</w:t>
-      </w:r>
-      <w:r>
-        <w:t xml:space="preserve"> </w:t>
-      </w:r>
-      <w:r>
-        <w:rPr>
-          <w:iCs/>
-          <w:i/>
-        </w:rPr>
-        <w:t xml:space="preserve">institute programs 2001–2005</w:t>
-      </w:r>
-      <w:r>
-        <w:t xml:space="preserve"> </w:t>
-      </w:r>
-      <w:r>
-        <w:t xml:space="preserve">(In Norwegian).</w:t>
-      </w:r>
-      <w:r>
-        <w:t xml:space="preserve"> </w:t>
-      </w:r>
-      <w:r>
-        <w:t xml:space="preserve">NINA Temahefte. 33. Norsk Institutt for Naturforskning, Trondheim, Norway. 89 pp. </w:t>
+        <w:t xml:space="preserve">Guénard, G. &amp; Boisclair, D. 2015.</w:t>
+      </w:r>
+      <w:r>
+        <w:t xml:space="preserve"> </w:t>
+      </w:r>
+      <w:r>
+        <w:rPr>
+          <w:iCs/>
+          <w:i/>
+        </w:rPr>
+        <w:t xml:space="preserve">Data and literature review on the bioenergetics of Salmoninae for Mid</w:t>
+      </w:r>
+      <w:r>
+        <w:t xml:space="preserve"> </w:t>
+      </w:r>
+      <w:r>
+        <w:rPr>
+          <w:iCs/>
+          <w:i/>
+        </w:rPr>
+        <w:t xml:space="preserve">Columbia River Adult Habitat use Assessment</w:t>
+      </w:r>
+      <w:r>
+        <w:t xml:space="preserve"> </w:t>
+      </w:r>
+      <w:r>
+        <w:t xml:space="preserve">(CLBMON-18). Prepared for</w:t>
+      </w:r>
+      <w:r>
+        <w:t xml:space="preserve"> </w:t>
+      </w:r>
+      <w:r>
+        <w:t xml:space="preserve">BC Hydro, P.O. Box 8910 Vancouver, B.C. V6B 4N1, Canada.</w:t>
+      </w:r>
+      <w:r>
+        <w:t xml:space="preserve"> </w:t>
+      </w:r>
+      <w:r>
+        <w:t xml:space="preserve">Département de sciences biologiques. . Université de Montréal C.P. 6128 succ. centre-ville Montreal QC, Canada. 25 pp. </w:t>
       </w:r>
       <w:hyperlink r:id="rId57">
         <w:r>
@@ -4386,14 +4326,87 @@
       </w:hyperlink>
     </w:p>
     <w:p>
+      <w:pPr>
+        <w:numPr>
+          <w:ilvl w:val="0"/>
+          <w:numId w:val="1005"/>
+        </w:numPr>
+      </w:pPr>
+      <w:r>
+        <w:t xml:space="preserve">Ugedal, O., Forseth, T., Jonsson, B., Daverdin, R., Einum, S., Fleming, I., Saksgård, R., Boisclair, D. &amp; Guénard, G. 2005.</w:t>
+      </w:r>
+      <w:r>
+        <w:t xml:space="preserve"> </w:t>
+      </w:r>
+      <w:r>
+        <w:rPr>
+          <w:iCs/>
+          <w:i/>
+        </w:rPr>
+        <w:t xml:space="preserve">Competition within and between fish species – preliminary research</w:t>
+      </w:r>
+      <w:r>
+        <w:t xml:space="preserve"> </w:t>
+      </w:r>
+      <w:r>
+        <w:t xml:space="preserve">(In</w:t>
+      </w:r>
+      <w:r>
+        <w:t xml:space="preserve"> </w:t>
+      </w:r>
+      <w:r>
+        <w:t xml:space="preserve">Norwegian). Page 67–69 in Jonsson, B. &amp; Yoccoz, N. G. (eds.)</w:t>
+      </w:r>
+      <w:r>
+        <w:t xml:space="preserve"> </w:t>
+      </w:r>
+      <w:r>
+        <w:rPr>
+          <w:iCs/>
+          <w:i/>
+        </w:rPr>
+        <w:t xml:space="preserve">Ecosystem dynamics: human impact on biodiversity. NINA’s strategic</w:t>
+      </w:r>
+      <w:r>
+        <w:t xml:space="preserve"> </w:t>
+      </w:r>
+      <w:r>
+        <w:rPr>
+          <w:iCs/>
+          <w:i/>
+        </w:rPr>
+        <w:t xml:space="preserve">institute programs 2001–2005</w:t>
+      </w:r>
+      <w:r>
+        <w:t xml:space="preserve"> </w:t>
+      </w:r>
+      <w:r>
+        <w:t xml:space="preserve">(In Norwegian).</w:t>
+      </w:r>
+      <w:r>
+        <w:t xml:space="preserve"> </w:t>
+      </w:r>
+      <w:r>
+        <w:t xml:space="preserve">NINA Temahefte. 33. Norsk Institutt for Naturforskning, Trondheim, Norway. 89 pp. </w:t>
+      </w:r>
+      <w:hyperlink r:id="rId58">
+        <w:r>
+          <w:rPr>
+            <w:rStyle w:val="Hyperlink"/>
+          </w:rPr>
+          <w:t xml:space="preserve">LINK</w:t>
+        </w:r>
+      </w:hyperlink>
+    </w:p>
+    <w:p>
       <w:r>
         <w:pict>
           <v:rect style="width:0;height:1.5pt" o:hralign="center" o:hrstd="t" o:hr="t"/>
         </w:pict>
       </w:r>
     </w:p>
-    <w:bookmarkEnd w:id="58"/>
-    <w:bookmarkStart w:id="64" w:name="software-packages"/>
+    <w:bookmarkEnd w:id="59"/>
+    <w:bookmarkStart w:id="65" w:name="software-packages"/>
     <w:p>
       <w:pPr>
         <w:pStyle w:val="Heading2"/>
@@ -4406,7 +4419,7 @@
       <w:pPr>
         <w:pStyle w:val="DefinitionTerm"/>
       </w:pPr>
-      <w:hyperlink r:id="rId59">
+      <w:hyperlink r:id="rId60">
         <w:r>
           <w:rPr>
             <w:rStyle w:val="Hyperlink"/>
@@ -4464,7 +4477,7 @@
       <w:pPr>
         <w:pStyle w:val="DefinitionTerm"/>
       </w:pPr>
-      <w:hyperlink r:id="rId60">
+      <w:hyperlink r:id="rId61">
         <w:r>
           <w:rPr>
             <w:rStyle w:val="Hyperlink"/>
@@ -4497,7 +4510,7 @@
       <w:pPr>
         <w:pStyle w:val="DefinitionTerm"/>
       </w:pPr>
-      <w:hyperlink r:id="rId61">
+      <w:hyperlink r:id="rId62">
         <w:r>
           <w:rPr>
             <w:rStyle w:val="Hyperlink"/>
@@ -4530,7 +4543,7 @@
       <w:pPr>
         <w:pStyle w:val="DefinitionTerm"/>
       </w:pPr>
-      <w:hyperlink r:id="rId62">
+      <w:hyperlink r:id="rId63">
         <w:r>
           <w:rPr>
             <w:rStyle w:val="Hyperlink"/>
@@ -4563,7 +4576,7 @@
       <w:pPr>
         <w:pStyle w:val="DefinitionTerm"/>
       </w:pPr>
-      <w:hyperlink r:id="rId63">
+      <w:hyperlink r:id="rId64">
         <w:r>
           <w:rPr>
             <w:rStyle w:val="Hyperlink"/>
@@ -4599,8 +4612,8 @@
         </w:pict>
       </w:r>
     </w:p>
-    <w:bookmarkEnd w:id="64"/>
-    <w:bookmarkStart w:id="65" w:name="work-in-progress"/>
+    <w:bookmarkEnd w:id="65"/>
+    <w:bookmarkStart w:id="66" w:name="work-in-progress"/>
     <w:p>
       <w:pPr>
         <w:pStyle w:val="Heading2"/>
@@ -4712,8 +4725,8 @@
         </w:pict>
       </w:r>
     </w:p>
-    <w:bookmarkEnd w:id="65"/>
     <w:bookmarkEnd w:id="66"/>
+    <w:bookmarkEnd w:id="67"/>
     <w:sectPr/>
   </w:body>
 </w:document>

</xml_diff>

<commit_message>
Added: Google Scholar link
</commit_message>
<xml_diff>
--- a/Academic/CV---Guillaume-Guénard---English---Academic.docx
+++ b/Academic/CV---Guillaume-Guénard---English---Academic.docx
@@ -95,13 +95,26 @@
       </w:hyperlink>
     </w:p>
     <w:p>
+      <w:pPr>
+        <w:pStyle w:val="BodyText"/>
+      </w:pPr>
+      <w:hyperlink r:id="rId22">
+        <w:r>
+          <w:rPr>
+            <w:rStyle w:val="Hyperlink"/>
+          </w:rPr>
+          <w:t xml:space="preserve">Google Scholar</w:t>
+        </w:r>
+      </w:hyperlink>
+    </w:p>
+    <w:p>
       <w:r>
         <w:pict>
           <v:rect style="width:0;height:1.5pt" o:hralign="center" o:hrstd="t" o:hr="t"/>
         </w:pict>
       </w:r>
     </w:p>
-    <w:bookmarkStart w:id="22" w:name="interests"/>
+    <w:bookmarkStart w:id="23" w:name="interests"/>
     <w:p>
       <w:pPr>
         <w:pStyle w:val="Heading2"/>
@@ -189,8 +202,8 @@
         </w:pict>
       </w:r>
     </w:p>
-    <w:bookmarkEnd w:id="22"/>
-    <w:bookmarkStart w:id="23" w:name="work-experience"/>
+    <w:bookmarkEnd w:id="23"/>
+    <w:bookmarkStart w:id="24" w:name="work-experience"/>
     <w:p>
       <w:pPr>
         <w:pStyle w:val="Heading2"/>
@@ -679,8 +692,8 @@
         </w:pict>
       </w:r>
     </w:p>
-    <w:bookmarkEnd w:id="23"/>
-    <w:bookmarkStart w:id="25" w:name="education"/>
+    <w:bookmarkEnd w:id="24"/>
+    <w:bookmarkStart w:id="26" w:name="education"/>
     <w:p>
       <w:pPr>
         <w:pStyle w:val="Heading2"/>
@@ -783,7 +796,7 @@
       <w:r>
         <w:t xml:space="preserve">(</w:t>
       </w:r>
-      <w:hyperlink r:id="rId24">
+      <w:hyperlink r:id="rId25">
         <w:r>
           <w:rPr>
             <w:rStyle w:val="Hyperlink"/>
@@ -876,8 +889,8 @@
         </w:pict>
       </w:r>
     </w:p>
-    <w:bookmarkEnd w:id="25"/>
-    <w:bookmarkStart w:id="26" w:name="X08939f29552b762f17c1ac8ffdf8c68553ac632"/>
+    <w:bookmarkEnd w:id="26"/>
+    <w:bookmarkStart w:id="27" w:name="X08939f29552b762f17c1ac8ffdf8c68553ac632"/>
     <w:p>
       <w:pPr>
         <w:pStyle w:val="Heading2"/>
@@ -1172,8 +1185,8 @@
         </w:pict>
       </w:r>
     </w:p>
-    <w:bookmarkEnd w:id="26"/>
-    <w:bookmarkStart w:id="27" w:name="awards"/>
+    <w:bookmarkEnd w:id="27"/>
+    <w:bookmarkStart w:id="28" w:name="awards"/>
     <w:p>
       <w:pPr>
         <w:pStyle w:val="Heading2"/>
@@ -1309,8 +1322,8 @@
         </w:pict>
       </w:r>
     </w:p>
-    <w:bookmarkEnd w:id="27"/>
-    <w:bookmarkStart w:id="28" w:name="teaching-experience"/>
+    <w:bookmarkEnd w:id="28"/>
+    <w:bookmarkStart w:id="29" w:name="teaching-experience"/>
     <w:p>
       <w:pPr>
         <w:pStyle w:val="Heading2"/>
@@ -1525,8 +1538,8 @@
         </w:pict>
       </w:r>
     </w:p>
-    <w:bookmarkEnd w:id="28"/>
-    <w:bookmarkStart w:id="31" w:name="X1ab840b156148f370bcc56dec41af693652905d"/>
+    <w:bookmarkEnd w:id="29"/>
+    <w:bookmarkStart w:id="32" w:name="X1ab840b156148f370bcc56dec41af693652905d"/>
     <w:p>
       <w:pPr>
         <w:pStyle w:val="Heading2"/>
@@ -1591,7 +1604,7 @@
       <w:r>
         <w:t xml:space="preserve"> </w:t>
       </w:r>
-      <w:hyperlink r:id="rId29">
+      <w:hyperlink r:id="rId30">
         <w:r>
           <w:rPr>
             <w:rStyle w:val="Hyperlink"/>
@@ -1745,7 +1758,7 @@
       <w:r>
         <w:t xml:space="preserve"> </w:t>
       </w:r>
-      <w:hyperlink r:id="rId30">
+      <w:hyperlink r:id="rId31">
         <w:r>
           <w:rPr>
             <w:rStyle w:val="Hyperlink"/>
@@ -1805,8 +1818,8 @@
         <w:br w:type="page"/>
       </w:r>
     </w:p>
-    <w:bookmarkEnd w:id="31"/>
-    <w:bookmarkStart w:id="67" w:name="list-of-achievements"/>
+    <w:bookmarkEnd w:id="32"/>
+    <w:bookmarkStart w:id="68" w:name="list-of-achievements"/>
     <w:p>
       <w:pPr>
         <w:pStyle w:val="Heading1"/>
@@ -1815,7 +1828,7 @@
         <w:t xml:space="preserve">List of achievements</w:t>
       </w:r>
     </w:p>
-    <w:bookmarkStart w:id="52" w:name="peer-reviewed-journal-articles"/>
+    <w:bookmarkStart w:id="53" w:name="peer-reviewed-journal-articles"/>
     <w:p>
       <w:pPr>
         <w:pStyle w:val="Heading2"/>
@@ -1853,7 +1866,7 @@
       <w:r>
         <w:t xml:space="preserve"> </w:t>
       </w:r>
-      <w:hyperlink r:id="rId32">
+      <w:hyperlink r:id="rId33">
         <w:r>
           <w:rPr>
             <w:rStyle w:val="Hyperlink"/>
@@ -1912,7 +1925,7 @@
       <w:r>
         <w:t xml:space="preserve"> </w:t>
       </w:r>
-      <w:hyperlink r:id="rId33">
+      <w:hyperlink r:id="rId34">
         <w:r>
           <w:rPr>
             <w:rStyle w:val="Hyperlink"/>
@@ -1971,7 +1984,7 @@
       <w:r>
         <w:t xml:space="preserve"> </w:t>
       </w:r>
-      <w:hyperlink r:id="rId34">
+      <w:hyperlink r:id="rId35">
         <w:r>
           <w:rPr>
             <w:rStyle w:val="Hyperlink"/>
@@ -2016,7 +2029,7 @@
       <w:r>
         <w:t xml:space="preserve"> </w:t>
       </w:r>
-      <w:hyperlink r:id="rId35">
+      <w:hyperlink r:id="rId36">
         <w:r>
           <w:rPr>
             <w:rStyle w:val="Hyperlink"/>
@@ -2075,7 +2088,7 @@
       <w:r>
         <w:t xml:space="preserve"> </w:t>
       </w:r>
-      <w:hyperlink r:id="rId36">
+      <w:hyperlink r:id="rId37">
         <w:r>
           <w:rPr>
             <w:rStyle w:val="Hyperlink"/>
@@ -2134,7 +2147,7 @@
       <w:r>
         <w:t xml:space="preserve"> </w:t>
       </w:r>
-      <w:hyperlink r:id="rId37">
+      <w:hyperlink r:id="rId38">
         <w:r>
           <w:rPr>
             <w:rStyle w:val="Hyperlink"/>
@@ -2172,7 +2185,7 @@
       <w:r>
         <w:t xml:space="preserve"> </w:t>
       </w:r>
-      <w:hyperlink r:id="rId38">
+      <w:hyperlink r:id="rId39">
         <w:r>
           <w:rPr>
             <w:rStyle w:val="Hyperlink"/>
@@ -2231,7 +2244,7 @@
       <w:r>
         <w:t xml:space="preserve"> </w:t>
       </w:r>
-      <w:hyperlink r:id="rId39">
+      <w:hyperlink r:id="rId40">
         <w:r>
           <w:rPr>
             <w:rStyle w:val="Hyperlink"/>
@@ -2269,7 +2282,7 @@
       <w:r>
         <w:t xml:space="preserve"> </w:t>
       </w:r>
-      <w:hyperlink r:id="rId40">
+      <w:hyperlink r:id="rId41">
         <w:r>
           <w:rPr>
             <w:rStyle w:val="Hyperlink"/>
@@ -2328,7 +2341,7 @@
       <w:r>
         <w:t xml:space="preserve"> </w:t>
       </w:r>
-      <w:hyperlink r:id="rId41">
+      <w:hyperlink r:id="rId42">
         <w:r>
           <w:rPr>
             <w:rStyle w:val="Hyperlink"/>
@@ -2387,7 +2400,7 @@
       <w:r>
         <w:t xml:space="preserve"> </w:t>
       </w:r>
-      <w:hyperlink r:id="rId42">
+      <w:hyperlink r:id="rId43">
         <w:r>
           <w:rPr>
             <w:rStyle w:val="Hyperlink"/>
@@ -2432,7 +2445,7 @@
       <w:r>
         <w:t xml:space="preserve"> </w:t>
       </w:r>
-      <w:hyperlink r:id="rId43">
+      <w:hyperlink r:id="rId44">
         <w:r>
           <w:rPr>
             <w:rStyle w:val="Hyperlink"/>
@@ -2555,7 +2568,7 @@
       <w:r>
         <w:t xml:space="preserve"> </w:t>
       </w:r>
-      <w:hyperlink r:id="rId44">
+      <w:hyperlink r:id="rId45">
         <w:r>
           <w:rPr>
             <w:rStyle w:val="Hyperlink"/>
@@ -2593,7 +2606,7 @@
       <w:r>
         <w:t xml:space="preserve"> </w:t>
       </w:r>
-      <w:hyperlink r:id="rId45">
+      <w:hyperlink r:id="rId46">
         <w:r>
           <w:rPr>
             <w:rStyle w:val="Hyperlink"/>
@@ -2638,7 +2651,7 @@
       <w:r>
         <w:t xml:space="preserve"> </w:t>
       </w:r>
-      <w:hyperlink r:id="rId46">
+      <w:hyperlink r:id="rId47">
         <w:r>
           <w:rPr>
             <w:rStyle w:val="Hyperlink"/>
@@ -2697,7 +2710,7 @@
       <w:r>
         <w:t xml:space="preserve"> </w:t>
       </w:r>
-      <w:hyperlink r:id="rId47">
+      <w:hyperlink r:id="rId48">
         <w:r>
           <w:rPr>
             <w:rStyle w:val="Hyperlink"/>
@@ -2756,7 +2769,7 @@
       <w:r>
         <w:t xml:space="preserve"> </w:t>
       </w:r>
-      <w:hyperlink r:id="rId48">
+      <w:hyperlink r:id="rId49">
         <w:r>
           <w:rPr>
             <w:rStyle w:val="Hyperlink"/>
@@ -2815,7 +2828,7 @@
       <w:r>
         <w:t xml:space="preserve"> </w:t>
       </w:r>
-      <w:hyperlink r:id="rId49">
+      <w:hyperlink r:id="rId50">
         <w:r>
           <w:rPr>
             <w:rStyle w:val="Hyperlink"/>
@@ -2874,7 +2887,7 @@
       <w:r>
         <w:t xml:space="preserve"> </w:t>
       </w:r>
-      <w:hyperlink r:id="rId50">
+      <w:hyperlink r:id="rId51">
         <w:r>
           <w:rPr>
             <w:rStyle w:val="Hyperlink"/>
@@ -2919,7 +2932,7 @@
       <w:r>
         <w:t xml:space="preserve"> </w:t>
       </w:r>
-      <w:hyperlink r:id="rId51">
+      <w:hyperlink r:id="rId52">
         <w:r>
           <w:rPr>
             <w:rStyle w:val="Hyperlink"/>
@@ -2935,8 +2948,8 @@
         </w:pict>
       </w:r>
     </w:p>
-    <w:bookmarkEnd w:id="52"/>
-    <w:bookmarkStart w:id="53" w:name="authored-conference-presentations"/>
+    <w:bookmarkEnd w:id="53"/>
+    <w:bookmarkStart w:id="54" w:name="authored-conference-presentations"/>
     <w:p>
       <w:pPr>
         <w:pStyle w:val="Heading2"/>
@@ -4094,8 +4107,8 @@
         </w:pict>
       </w:r>
     </w:p>
-    <w:bookmarkEnd w:id="53"/>
-    <w:bookmarkStart w:id="59" w:name="research-reports"/>
+    <w:bookmarkEnd w:id="54"/>
+    <w:bookmarkStart w:id="60" w:name="research-reports"/>
     <w:p>
       <w:pPr>
         <w:pStyle w:val="Heading2"/>
@@ -4145,58 +4158,6 @@
       </w:r>
       <w:r>
         <w:t xml:space="preserve">Water Quality Monitoring and Surveillance Division, Environment and climate changes Canada. Contract #3000656770. Montreal, QC, Canada. 20 pp. </w:t>
-      </w:r>
-      <w:hyperlink r:id="rId54">
-        <w:r>
-          <w:rPr>
-            <w:rStyle w:val="Hyperlink"/>
-          </w:rPr>
-          <w:t xml:space="preserve">LINK</w:t>
-        </w:r>
-      </w:hyperlink>
-    </w:p>
-    <w:p>
-      <w:pPr>
-        <w:numPr>
-          <w:ilvl w:val="0"/>
-          <w:numId w:val="1005"/>
-        </w:numPr>
-      </w:pPr>
-      <w:r>
-        <w:t xml:space="preserve">Morin, J., Bachand, M., Richard, J. H., Champoux, O., Martin, S. &amp; Guénard, G. 2016.</w:t>
-      </w:r>
-      <w:r>
-        <w:t xml:space="preserve"> </w:t>
-      </w:r>
-      <w:r>
-        <w:rPr>
-          <w:iCs/>
-          <w:i/>
-        </w:rPr>
-        <w:t xml:space="preserve">Habitat modeling of the Lake Sturgeon and Walleye spawning habitat of</w:t>
-      </w:r>
-      <w:r>
-        <w:rPr>
-          <w:iCs/>
-          <w:i/>
-        </w:rPr>
-        <w:t xml:space="preserve"> </w:t>
-      </w:r>
-      <w:r>
-        <w:rPr>
-          <w:iCs/>
-          <w:i/>
-        </w:rPr>
-        <w:t xml:space="preserve">the Rainy River</w:t>
-      </w:r>
-      <w:r>
-        <w:t xml:space="preserve">. Prepared for the International Join Commission (IJC).</w:t>
-      </w:r>
-      <w:r>
-        <w:t xml:space="preserve"> </w:t>
-      </w:r>
-      <w:r>
-        <w:t xml:space="preserve">Hydrology and Ecohydraulics Section, Environment and Climate Change Canada. Scientific Report SR111 MSC. Quebec City, QC, Canada. 132 pp. </w:t>
       </w:r>
       <w:hyperlink r:id="rId55">
         <w:r>
@@ -4215,49 +4176,40 @@
         </w:numPr>
       </w:pPr>
       <w:r>
-        <w:t xml:space="preserve">Boisclair, D., Lapointe, M., Saint-Hilaire, A., Rasmussen, J. B., Senay, C., Lanthier, G., Bourque, G., Guénard, G., Macnaughton, C. J. &amp; Harvey-Lavoie, S. 2016.</w:t>
-      </w:r>
-      <w:r>
-        <w:t xml:space="preserve"> </w:t>
-      </w:r>
-      <w:r>
-        <w:rPr>
-          <w:iCs/>
-          <w:i/>
-        </w:rPr>
-        <w:t xml:space="preserve">Modelling the effects of chemical and physical drivers on fisheries</w:t>
-      </w:r>
-      <w:r>
-        <w:t xml:space="preserve"> </w:t>
-      </w:r>
-      <w:r>
-        <w:rPr>
-          <w:iCs/>
-          <w:i/>
-        </w:rPr>
-        <w:t xml:space="preserve">productivity metrics across rivers of varying hydrological regimes:</w:t>
-      </w:r>
-      <w:r>
-        <w:t xml:space="preserve"> </w:t>
-      </w:r>
-      <w:r>
-        <w:rPr>
-          <w:iCs/>
-          <w:i/>
-        </w:rPr>
-        <w:t xml:space="preserve">lessons learned from NSERC HydroNet</w:t>
-      </w:r>
-      <w:r>
-        <w:t xml:space="preserve"> </w:t>
-      </w:r>
-      <w:r>
-        <w:t xml:space="preserve">2009-2015.</w:t>
-      </w:r>
-      <w:r>
-        <w:t xml:space="preserve"> </w:t>
-      </w:r>
-      <w:r>
-        <w:t xml:space="preserve">Science Advisisory Secretariat Research Document. 2016/033. Department of Fisheries and Oceans Canada. viii + 61 p. </w:t>
+        <w:t xml:space="preserve">Morin, J., Bachand, M., Richard, J. H., Champoux, O., Martin, S. &amp; Guénard, G. 2016.</w:t>
+      </w:r>
+      <w:r>
+        <w:t xml:space="preserve"> </w:t>
+      </w:r>
+      <w:r>
+        <w:rPr>
+          <w:iCs/>
+          <w:i/>
+        </w:rPr>
+        <w:t xml:space="preserve">Habitat modeling of the Lake Sturgeon and Walleye spawning habitat of</w:t>
+      </w:r>
+      <w:r>
+        <w:rPr>
+          <w:iCs/>
+          <w:i/>
+        </w:rPr>
+        <w:t xml:space="preserve"> </w:t>
+      </w:r>
+      <w:r>
+        <w:rPr>
+          <w:iCs/>
+          <w:i/>
+        </w:rPr>
+        <w:t xml:space="preserve">the Rainy River</w:t>
+      </w:r>
+      <w:r>
+        <w:t xml:space="preserve">. Prepared for the International Join Commission (IJC).</w:t>
+      </w:r>
+      <w:r>
+        <w:t xml:space="preserve"> </w:t>
+      </w:r>
+      <w:r>
+        <w:t xml:space="preserve">Hydrology and Ecohydraulics Section, Environment and Climate Change Canada. Scientific Report SR111 MSC. Quebec City, QC, Canada. 132 pp. </w:t>
       </w:r>
       <w:hyperlink r:id="rId56">
         <w:r>
@@ -4276,45 +4228,49 @@
         </w:numPr>
       </w:pPr>
       <w:r>
-        <w:t xml:space="preserve">Guénard, G. &amp; Boisclair, D. 2015.</w:t>
-      </w:r>
-      <w:r>
-        <w:t xml:space="preserve"> </w:t>
-      </w:r>
-      <w:r>
-        <w:rPr>
-          <w:iCs/>
-          <w:i/>
-        </w:rPr>
-        <w:t xml:space="preserve">Data and literature review on the bioenergetics of Salmoninae for Mid</w:t>
-      </w:r>
-      <w:r>
-        <w:t xml:space="preserve"> </w:t>
-      </w:r>
-      <w:r>
-        <w:rPr>
-          <w:iCs/>
-          <w:i/>
-        </w:rPr>
-        <w:t xml:space="preserve">Columbia River Adult Habitat use Assessment</w:t>
-      </w:r>
-      <w:r>
-        <w:t xml:space="preserve"> </w:t>
-      </w:r>
-      <w:r>
-        <w:t xml:space="preserve">(CLBMON-18). Prepared for</w:t>
-      </w:r>
-      <w:r>
-        <w:t xml:space="preserve"> </w:t>
-      </w:r>
-      <w:r>
-        <w:t xml:space="preserve">BC Hydro, P.O. Box 8910 Vancouver, B.C. V6B 4N1, Canada.</w:t>
-      </w:r>
-      <w:r>
-        <w:t xml:space="preserve"> </w:t>
-      </w:r>
-      <w:r>
-        <w:t xml:space="preserve">Département de sciences biologiques. . Université de Montréal C.P. 6128 succ. centre-ville Montreal QC, Canada. 25 pp. </w:t>
+        <w:t xml:space="preserve">Boisclair, D., Lapointe, M., Saint-Hilaire, A., Rasmussen, J. B., Senay, C., Lanthier, G., Bourque, G., Guénard, G., Macnaughton, C. J. &amp; Harvey-Lavoie, S. 2016.</w:t>
+      </w:r>
+      <w:r>
+        <w:t xml:space="preserve"> </w:t>
+      </w:r>
+      <w:r>
+        <w:rPr>
+          <w:iCs/>
+          <w:i/>
+        </w:rPr>
+        <w:t xml:space="preserve">Modelling the effects of chemical and physical drivers on fisheries</w:t>
+      </w:r>
+      <w:r>
+        <w:t xml:space="preserve"> </w:t>
+      </w:r>
+      <w:r>
+        <w:rPr>
+          <w:iCs/>
+          <w:i/>
+        </w:rPr>
+        <w:t xml:space="preserve">productivity metrics across rivers of varying hydrological regimes:</w:t>
+      </w:r>
+      <w:r>
+        <w:t xml:space="preserve"> </w:t>
+      </w:r>
+      <w:r>
+        <w:rPr>
+          <w:iCs/>
+          <w:i/>
+        </w:rPr>
+        <w:t xml:space="preserve">lessons learned from NSERC HydroNet</w:t>
+      </w:r>
+      <w:r>
+        <w:t xml:space="preserve"> </w:t>
+      </w:r>
+      <w:r>
+        <w:t xml:space="preserve">2009-2015.</w:t>
+      </w:r>
+      <w:r>
+        <w:t xml:space="preserve"> </w:t>
+      </w:r>
+      <w:r>
+        <w:t xml:space="preserve">Science Advisisory Secretariat Research Document. 2016/033. Department of Fisheries and Oceans Canada. viii + 61 p. </w:t>
       </w:r>
       <w:hyperlink r:id="rId57">
         <w:r>
@@ -4333,61 +4289,45 @@
         </w:numPr>
       </w:pPr>
       <w:r>
-        <w:t xml:space="preserve">Ugedal, O., Forseth, T., Jonsson, B., Daverdin, R., Einum, S., Fleming, I., Saksgård, R., Boisclair, D. &amp; Guénard, G. 2005.</w:t>
-      </w:r>
-      <w:r>
-        <w:t xml:space="preserve"> </w:t>
-      </w:r>
-      <w:r>
-        <w:rPr>
-          <w:iCs/>
-          <w:i/>
-        </w:rPr>
-        <w:t xml:space="preserve">Competition within and between fish species – preliminary research</w:t>
-      </w:r>
-      <w:r>
-        <w:t xml:space="preserve"> </w:t>
-      </w:r>
-      <w:r>
-        <w:t xml:space="preserve">(In</w:t>
-      </w:r>
-      <w:r>
-        <w:t xml:space="preserve"> </w:t>
-      </w:r>
-      <w:r>
-        <w:t xml:space="preserve">Norwegian). Page 67–69 in Jonsson, B. &amp; Yoccoz, N. G. (eds.)</w:t>
-      </w:r>
-      <w:r>
-        <w:t xml:space="preserve"> </w:t>
-      </w:r>
-      <w:r>
-        <w:rPr>
-          <w:iCs/>
-          <w:i/>
-        </w:rPr>
-        <w:t xml:space="preserve">Ecosystem dynamics: human impact on biodiversity. NINA’s strategic</w:t>
-      </w:r>
-      <w:r>
-        <w:t xml:space="preserve"> </w:t>
-      </w:r>
-      <w:r>
-        <w:rPr>
-          <w:iCs/>
-          <w:i/>
-        </w:rPr>
-        <w:t xml:space="preserve">institute programs 2001–2005</w:t>
-      </w:r>
-      <w:r>
-        <w:t xml:space="preserve"> </w:t>
-      </w:r>
-      <w:r>
-        <w:t xml:space="preserve">(In Norwegian).</w:t>
-      </w:r>
-      <w:r>
-        <w:t xml:space="preserve"> </w:t>
-      </w:r>
-      <w:r>
-        <w:t xml:space="preserve">NINA Temahefte. 33. Norsk Institutt for Naturforskning, Trondheim, Norway. 89 pp. </w:t>
+        <w:t xml:space="preserve">Guénard, G. &amp; Boisclair, D. 2015.</w:t>
+      </w:r>
+      <w:r>
+        <w:t xml:space="preserve"> </w:t>
+      </w:r>
+      <w:r>
+        <w:rPr>
+          <w:iCs/>
+          <w:i/>
+        </w:rPr>
+        <w:t xml:space="preserve">Data and literature review on the bioenergetics of Salmoninae for Mid</w:t>
+      </w:r>
+      <w:r>
+        <w:t xml:space="preserve"> </w:t>
+      </w:r>
+      <w:r>
+        <w:rPr>
+          <w:iCs/>
+          <w:i/>
+        </w:rPr>
+        <w:t xml:space="preserve">Columbia River Adult Habitat use Assessment</w:t>
+      </w:r>
+      <w:r>
+        <w:t xml:space="preserve"> </w:t>
+      </w:r>
+      <w:r>
+        <w:t xml:space="preserve">(CLBMON-18). Prepared for</w:t>
+      </w:r>
+      <w:r>
+        <w:t xml:space="preserve"> </w:t>
+      </w:r>
+      <w:r>
+        <w:t xml:space="preserve">BC Hydro, P.O. Box 8910 Vancouver, B.C. V6B 4N1, Canada.</w:t>
+      </w:r>
+      <w:r>
+        <w:t xml:space="preserve"> </w:t>
+      </w:r>
+      <w:r>
+        <w:t xml:space="preserve">Département de sciences biologiques. . Université de Montréal C.P. 6128 succ. centre-ville Montreal QC, Canada. 25 pp. </w:t>
       </w:r>
       <w:hyperlink r:id="rId58">
         <w:r>
@@ -4399,14 +4339,87 @@
       </w:hyperlink>
     </w:p>
     <w:p>
+      <w:pPr>
+        <w:numPr>
+          <w:ilvl w:val="0"/>
+          <w:numId w:val="1005"/>
+        </w:numPr>
+      </w:pPr>
+      <w:r>
+        <w:t xml:space="preserve">Ugedal, O., Forseth, T., Jonsson, B., Daverdin, R., Einum, S., Fleming, I., Saksgård, R., Boisclair, D. &amp; Guénard, G. 2005.</w:t>
+      </w:r>
+      <w:r>
+        <w:t xml:space="preserve"> </w:t>
+      </w:r>
+      <w:r>
+        <w:rPr>
+          <w:iCs/>
+          <w:i/>
+        </w:rPr>
+        <w:t xml:space="preserve">Competition within and between fish species – preliminary research</w:t>
+      </w:r>
+      <w:r>
+        <w:t xml:space="preserve"> </w:t>
+      </w:r>
+      <w:r>
+        <w:t xml:space="preserve">(In</w:t>
+      </w:r>
+      <w:r>
+        <w:t xml:space="preserve"> </w:t>
+      </w:r>
+      <w:r>
+        <w:t xml:space="preserve">Norwegian). Page 67–69 in Jonsson, B. &amp; Yoccoz, N. G. (eds.)</w:t>
+      </w:r>
+      <w:r>
+        <w:t xml:space="preserve"> </w:t>
+      </w:r>
+      <w:r>
+        <w:rPr>
+          <w:iCs/>
+          <w:i/>
+        </w:rPr>
+        <w:t xml:space="preserve">Ecosystem dynamics: human impact on biodiversity. NINA’s strategic</w:t>
+      </w:r>
+      <w:r>
+        <w:t xml:space="preserve"> </w:t>
+      </w:r>
+      <w:r>
+        <w:rPr>
+          <w:iCs/>
+          <w:i/>
+        </w:rPr>
+        <w:t xml:space="preserve">institute programs 2001–2005</w:t>
+      </w:r>
+      <w:r>
+        <w:t xml:space="preserve"> </w:t>
+      </w:r>
+      <w:r>
+        <w:t xml:space="preserve">(In Norwegian).</w:t>
+      </w:r>
+      <w:r>
+        <w:t xml:space="preserve"> </w:t>
+      </w:r>
+      <w:r>
+        <w:t xml:space="preserve">NINA Temahefte. 33. Norsk Institutt for Naturforskning, Trondheim, Norway. 89 pp. </w:t>
+      </w:r>
+      <w:hyperlink r:id="rId59">
+        <w:r>
+          <w:rPr>
+            <w:rStyle w:val="Hyperlink"/>
+          </w:rPr>
+          <w:t xml:space="preserve">LINK</w:t>
+        </w:r>
+      </w:hyperlink>
+    </w:p>
+    <w:p>
       <w:r>
         <w:pict>
           <v:rect style="width:0;height:1.5pt" o:hralign="center" o:hrstd="t" o:hr="t"/>
         </w:pict>
       </w:r>
     </w:p>
-    <w:bookmarkEnd w:id="59"/>
-    <w:bookmarkStart w:id="65" w:name="software-packages"/>
+    <w:bookmarkEnd w:id="60"/>
+    <w:bookmarkStart w:id="66" w:name="software-packages"/>
     <w:p>
       <w:pPr>
         <w:pStyle w:val="Heading2"/>
@@ -4419,7 +4432,7 @@
       <w:pPr>
         <w:pStyle w:val="DefinitionTerm"/>
       </w:pPr>
-      <w:hyperlink r:id="rId60">
+      <w:hyperlink r:id="rId61">
         <w:r>
           <w:rPr>
             <w:rStyle w:val="Hyperlink"/>
@@ -4477,7 +4490,7 @@
       <w:pPr>
         <w:pStyle w:val="DefinitionTerm"/>
       </w:pPr>
-      <w:hyperlink r:id="rId61">
+      <w:hyperlink r:id="rId62">
         <w:r>
           <w:rPr>
             <w:rStyle w:val="Hyperlink"/>
@@ -4510,7 +4523,7 @@
       <w:pPr>
         <w:pStyle w:val="DefinitionTerm"/>
       </w:pPr>
-      <w:hyperlink r:id="rId62">
+      <w:hyperlink r:id="rId63">
         <w:r>
           <w:rPr>
             <w:rStyle w:val="Hyperlink"/>
@@ -4543,7 +4556,7 @@
       <w:pPr>
         <w:pStyle w:val="DefinitionTerm"/>
       </w:pPr>
-      <w:hyperlink r:id="rId63">
+      <w:hyperlink r:id="rId64">
         <w:r>
           <w:rPr>
             <w:rStyle w:val="Hyperlink"/>
@@ -4576,7 +4589,7 @@
       <w:pPr>
         <w:pStyle w:val="DefinitionTerm"/>
       </w:pPr>
-      <w:hyperlink r:id="rId64">
+      <w:hyperlink r:id="rId65">
         <w:r>
           <w:rPr>
             <w:rStyle w:val="Hyperlink"/>
@@ -4612,8 +4625,8 @@
         </w:pict>
       </w:r>
     </w:p>
-    <w:bookmarkEnd w:id="65"/>
-    <w:bookmarkStart w:id="66" w:name="work-in-progress"/>
+    <w:bookmarkEnd w:id="66"/>
+    <w:bookmarkStart w:id="67" w:name="work-in-progress"/>
     <w:p>
       <w:pPr>
         <w:pStyle w:val="Heading2"/>
@@ -4725,8 +4738,8 @@
         </w:pict>
       </w:r>
     </w:p>
-    <w:bookmarkEnd w:id="66"/>
     <w:bookmarkEnd w:id="67"/>
+    <w:bookmarkEnd w:id="68"/>
     <w:sectPr/>
   </w:body>
 </w:document>

</xml_diff>